<commit_message>
sprint 4 admin qa
</commit_message>
<xml_diff>
--- a/Documentation/QA Testing/Admin Website QA.docx
+++ b/Documentation/QA Testing/Admin Website QA.docx
@@ -470,6 +470,78 @@
     </w:p>
     <w:p>
       <w:pPr>
+        <w:numPr>
+          <w:ilvl w:val="0"/>
+          <w:numId w:val="2"/>
+        </w:numPr>
+        <w:ind w:left="720" w:hanging="360"/>
+        <w:rPr>
+          <w:u w:val="none"/>
+        </w:rPr>
+      </w:pPr>
+      <w:r>
+        <w:rPr>
+          <w:rtl w:val="0"/>
+        </w:rPr>
+        <w:t xml:space="preserve">Enter course name and number of holes</w:t>
+      </w:r>
+    </w:p>
+    <w:p>
+      <w:pPr>
+        <w:numPr>
+          <w:ilvl w:val="1"/>
+          <w:numId w:val="2"/>
+        </w:numPr>
+        <w:ind w:left="1440" w:hanging="360"/>
+        <w:rPr>
+          <w:u w:val="none"/>
+        </w:rPr>
+      </w:pPr>
+      <w:r>
+        <w:rPr>
+          <w:rtl w:val="0"/>
+        </w:rPr>
+        <w:t xml:space="preserve">Next button is disabled and the only option is verify - expected result</w:t>
+      </w:r>
+    </w:p>
+    <w:p>
+      <w:pPr>
+        <w:numPr>
+          <w:ilvl w:val="0"/>
+          <w:numId w:val="2"/>
+        </w:numPr>
+        <w:ind w:left="720" w:hanging="360"/>
+        <w:rPr>
+          <w:u w:val="none"/>
+        </w:rPr>
+      </w:pPr>
+      <w:r>
+        <w:rPr>
+          <w:rtl w:val="0"/>
+        </w:rPr>
+        <w:t xml:space="preserve">Choose an establishment from the autocomplete that is not a golf course and hit verify</w:t>
+      </w:r>
+    </w:p>
+    <w:p>
+      <w:pPr>
+        <w:numPr>
+          <w:ilvl w:val="1"/>
+          <w:numId w:val="2"/>
+        </w:numPr>
+        <w:ind w:left="1440" w:hanging="360"/>
+        <w:rPr>
+          <w:u w:val="none"/>
+        </w:rPr>
+      </w:pPr>
+      <w:r>
+        <w:rPr>
+          <w:rtl w:val="0"/>
+        </w:rPr>
+        <w:t xml:space="preserve">Next button is greyed out and an error message saying that it is not a golf course is displayed - expected result</w:t>
+      </w:r>
+    </w:p>
+    <w:p>
+      <w:pPr>
         <w:rPr>
           <w:u w:val="single"/>
         </w:rPr>
@@ -540,29 +612,31 @@
         </w:numPr>
         <w:ind w:left="720" w:hanging="360"/>
         <w:rPr>
-          <w:u w:val="none"/>
-        </w:rPr>
-      </w:pPr>
-      <w:r>
-        <w:rPr>
-          <w:rtl w:val="0"/>
-        </w:rPr>
-        <w:t xml:space="preserve">Expanding the accordions has proper hole data</w:t>
-      </w:r>
-    </w:p>
-    <w:p>
-      <w:pPr>
-        <w:numPr>
-          <w:ilvl w:val="1"/>
-          <w:numId w:val="1"/>
-        </w:numPr>
-        <w:ind w:left="1440" w:hanging="360"/>
-        <w:rPr>
-          <w:u w:val="none"/>
-        </w:rPr>
-      </w:pPr>
-      <w:r>
-        <w:rPr>
+          <w:highlight w:val="yellow"/>
+        </w:rPr>
+      </w:pPr>
+      <w:r>
+        <w:rPr>
+          <w:highlight w:val="yellow"/>
+          <w:rtl w:val="0"/>
+        </w:rPr>
+        <w:t xml:space="preserve">Expanding the accordions has proper hole data - DESIGN CHANGE TO NAV-LIST WITH CARDS</w:t>
+      </w:r>
+    </w:p>
+    <w:p>
+      <w:pPr>
+        <w:numPr>
+          <w:ilvl w:val="1"/>
+          <w:numId w:val="1"/>
+        </w:numPr>
+        <w:ind w:left="1440" w:hanging="360"/>
+        <w:rPr>
+          <w:highlight w:val="yellow"/>
+        </w:rPr>
+      </w:pPr>
+      <w:r>
+        <w:rPr>
+          <w:highlight w:val="yellow"/>
           <w:rtl w:val="0"/>
         </w:rPr>
         <w:t xml:space="preserve">Description, strokes to par, and yards to hole is accurate - expected result</w:t>
@@ -575,6 +649,40 @@
           <w:numId w:val="1"/>
         </w:numPr>
         <w:ind w:left="720" w:hanging="360"/>
+        <w:rPr/>
+      </w:pPr>
+      <w:r>
+        <w:rPr>
+          <w:rtl w:val="0"/>
+        </w:rPr>
+        <w:t xml:space="preserve">Clicking on the hole from the navbar</w:t>
+      </w:r>
+    </w:p>
+    <w:p>
+      <w:pPr>
+        <w:numPr>
+          <w:ilvl w:val="1"/>
+          <w:numId w:val="1"/>
+        </w:numPr>
+        <w:ind w:left="1440" w:hanging="360"/>
+        <w:rPr>
+          <w:u w:val="none"/>
+        </w:rPr>
+      </w:pPr>
+      <w:r>
+        <w:rPr>
+          <w:rtl w:val="0"/>
+        </w:rPr>
+        <w:t xml:space="preserve">The page content is the data pertaining to that hole - expected result</w:t>
+      </w:r>
+    </w:p>
+    <w:p>
+      <w:pPr>
+        <w:numPr>
+          <w:ilvl w:val="0"/>
+          <w:numId w:val="1"/>
+        </w:numPr>
+        <w:ind w:left="720" w:hanging="360"/>
         <w:rPr>
           <w:u w:val="none"/>
         </w:rPr>
@@ -904,6 +1012,201 @@
           <w:u w:val="single"/>
           <w:rtl w:val="0"/>
         </w:rPr>
+        <w:t xml:space="preserve">Geofencing</w:t>
+      </w:r>
+    </w:p>
+    <w:p>
+      <w:pPr>
+        <w:numPr>
+          <w:ilvl w:val="0"/>
+          <w:numId w:val="1"/>
+        </w:numPr>
+        <w:ind w:left="720" w:hanging="360"/>
+        <w:rPr>
+          <w:u w:val="none"/>
+        </w:rPr>
+      </w:pPr>
+      <w:r>
+        <w:rPr>
+          <w:rtl w:val="0"/>
+        </w:rPr>
+        <w:t xml:space="preserve">Selecting the map icon in the general information tile</w:t>
+      </w:r>
+    </w:p>
+    <w:p>
+      <w:pPr>
+        <w:numPr>
+          <w:ilvl w:val="1"/>
+          <w:numId w:val="1"/>
+        </w:numPr>
+        <w:ind w:left="1440" w:hanging="360"/>
+        <w:rPr>
+          <w:u w:val="none"/>
+        </w:rPr>
+      </w:pPr>
+      <w:r>
+        <w:rPr>
+          <w:rtl w:val="0"/>
+        </w:rPr>
+        <w:t xml:space="preserve">Dialog window appears - expected result</w:t>
+      </w:r>
+    </w:p>
+    <w:p>
+      <w:pPr>
+        <w:numPr>
+          <w:ilvl w:val="0"/>
+          <w:numId w:val="1"/>
+        </w:numPr>
+        <w:ind w:left="720" w:hanging="360"/>
+        <w:rPr>
+          <w:u w:val="none"/>
+        </w:rPr>
+      </w:pPr>
+      <w:r>
+        <w:rPr>
+          <w:rtl w:val="0"/>
+        </w:rPr>
+        <w:t xml:space="preserve">Drawing a polygon to trace the hole </w:t>
+      </w:r>
+    </w:p>
+    <w:p>
+      <w:pPr>
+        <w:numPr>
+          <w:ilvl w:val="1"/>
+          <w:numId w:val="1"/>
+        </w:numPr>
+        <w:ind w:left="1440" w:hanging="360"/>
+        <w:rPr>
+          <w:u w:val="none"/>
+        </w:rPr>
+      </w:pPr>
+      <w:r>
+        <w:rPr>
+          <w:rtl w:val="0"/>
+        </w:rPr>
+        <w:t xml:space="preserve">Works - expected result</w:t>
+      </w:r>
+    </w:p>
+    <w:p>
+      <w:pPr>
+        <w:numPr>
+          <w:ilvl w:val="0"/>
+          <w:numId w:val="1"/>
+        </w:numPr>
+        <w:ind w:left="720" w:hanging="360"/>
+        <w:rPr>
+          <w:u w:val="none"/>
+        </w:rPr>
+      </w:pPr>
+      <w:r>
+        <w:rPr>
+          <w:rtl w:val="0"/>
+        </w:rPr>
+        <w:t xml:space="preserve">Clicking close</w:t>
+      </w:r>
+    </w:p>
+    <w:p>
+      <w:pPr>
+        <w:numPr>
+          <w:ilvl w:val="1"/>
+          <w:numId w:val="1"/>
+        </w:numPr>
+        <w:ind w:left="1440" w:hanging="360"/>
+        <w:rPr>
+          <w:u w:val="none"/>
+        </w:rPr>
+      </w:pPr>
+      <w:r>
+        <w:rPr>
+          <w:rtl w:val="0"/>
+        </w:rPr>
+        <w:t xml:space="preserve">Closes the window and changes are not saved - expected result</w:t>
+      </w:r>
+    </w:p>
+    <w:p>
+      <w:pPr>
+        <w:numPr>
+          <w:ilvl w:val="0"/>
+          <w:numId w:val="1"/>
+        </w:numPr>
+        <w:ind w:left="720" w:hanging="360"/>
+        <w:rPr>
+          <w:u w:val="none"/>
+        </w:rPr>
+      </w:pPr>
+      <w:r>
+        <w:rPr>
+          <w:rtl w:val="0"/>
+        </w:rPr>
+        <w:t xml:space="preserve">Clicking undo</w:t>
+      </w:r>
+    </w:p>
+    <w:p>
+      <w:pPr>
+        <w:numPr>
+          <w:ilvl w:val="1"/>
+          <w:numId w:val="1"/>
+        </w:numPr>
+        <w:ind w:left="1440" w:hanging="360"/>
+        <w:rPr>
+          <w:u w:val="none"/>
+        </w:rPr>
+      </w:pPr>
+      <w:r>
+        <w:rPr>
+          <w:rtl w:val="0"/>
+        </w:rPr>
+        <w:t xml:space="preserve">The overlay is deleted - expected result</w:t>
+      </w:r>
+    </w:p>
+    <w:p>
+      <w:pPr>
+        <w:numPr>
+          <w:ilvl w:val="0"/>
+          <w:numId w:val="1"/>
+        </w:numPr>
+        <w:ind w:left="720" w:hanging="360"/>
+        <w:rPr>
+          <w:u w:val="none"/>
+        </w:rPr>
+      </w:pPr>
+      <w:r>
+        <w:rPr>
+          <w:rtl w:val="0"/>
+        </w:rPr>
+        <w:t xml:space="preserve">Clicking save</w:t>
+      </w:r>
+    </w:p>
+    <w:p>
+      <w:pPr>
+        <w:numPr>
+          <w:ilvl w:val="1"/>
+          <w:numId w:val="1"/>
+        </w:numPr>
+        <w:ind w:left="1440" w:hanging="360"/>
+        <w:rPr>
+          <w:u w:val="none"/>
+        </w:rPr>
+      </w:pPr>
+      <w:r>
+        <w:rPr>
+          <w:rtl w:val="0"/>
+        </w:rPr>
+        <w:t xml:space="preserve">The polygon is saved to the database - expected result</w:t>
+      </w:r>
+    </w:p>
+    <w:p>
+      <w:pPr>
+        <w:ind w:left="0" w:firstLine="0"/>
+        <w:rPr>
+          <w:u w:val="single"/>
+        </w:rPr>
+      </w:pPr>
+      <w:r>
+        <w:rPr>
+          <w:u w:val="single"/>
+          <w:rtl w:val="0"/>
+        </w:rPr>
         <w:t xml:space="preserve">Support Tab</w:t>
       </w:r>
     </w:p>
@@ -1052,7 +1355,7 @@
         <w:rPr>
           <w:rtl w:val="0"/>
         </w:rPr>
-        <w:t xml:space="preserve">Clicking expand all with all tabs expanded</w:t>
+        <w:t xml:space="preserve">Clicking expand all with 4 tabs expanded</w:t>
       </w:r>
     </w:p>
     <w:p>
@@ -1067,6 +1370,36 @@
         <w:rPr>
           <w:rtl w:val="0"/>
         </w:rPr>
+        <w:t xml:space="preserve">All accordions expanded - expected result</w:t>
+      </w:r>
+    </w:p>
+    <w:p>
+      <w:pPr>
+        <w:numPr>
+          <w:ilvl w:val="0"/>
+          <w:numId w:val="3"/>
+        </w:numPr>
+        <w:ind w:left="720" w:hanging="360"/>
+      </w:pPr>
+      <w:r>
+        <w:rPr>
+          <w:rtl w:val="0"/>
+        </w:rPr>
+        <w:t xml:space="preserve">Clicking collapse all with all accordions expanded</w:t>
+      </w:r>
+    </w:p>
+    <w:p>
+      <w:pPr>
+        <w:numPr>
+          <w:ilvl w:val="1"/>
+          <w:numId w:val="3"/>
+        </w:numPr>
+        <w:ind w:left="1440" w:hanging="360"/>
+      </w:pPr>
+      <w:r>
+        <w:rPr>
+          <w:rtl w:val="0"/>
+        </w:rPr>
         <w:t xml:space="preserve">All accordions collapse - expected result</w:t>
       </w:r>
     </w:p>
@@ -1082,7 +1415,7 @@
         <w:rPr>
           <w:rtl w:val="0"/>
         </w:rPr>
-        <w:t xml:space="preserve">Clicking expand all with 1 tab collapsed</w:t>
+        <w:t xml:space="preserve">Clicking collapse all with 1 tab collapsed</w:t>
       </w:r>
     </w:p>
     <w:p>
@@ -1112,7 +1445,7 @@
         <w:rPr>
           <w:rtl w:val="0"/>
         </w:rPr>
-        <w:t xml:space="preserve">Clicking expand all with 2 tabs collapsed</w:t>
+        <w:t xml:space="preserve">Clicking collapse all with 2 tabs collapsed</w:t>
       </w:r>
     </w:p>
     <w:p>
@@ -1142,7 +1475,37 @@
         <w:rPr>
           <w:rtl w:val="0"/>
         </w:rPr>
-        <w:t xml:space="preserve">Clicking expand all with 3 tabs collapsed</w:t>
+        <w:t xml:space="preserve">Clicking collapse all with 3 tabs collapsed</w:t>
+      </w:r>
+    </w:p>
+    <w:p>
+      <w:pPr>
+        <w:numPr>
+          <w:ilvl w:val="1"/>
+          <w:numId w:val="3"/>
+        </w:numPr>
+        <w:ind w:left="1440" w:hanging="360"/>
+      </w:pPr>
+      <w:r>
+        <w:rPr>
+          <w:rtl w:val="0"/>
+        </w:rPr>
+        <w:t xml:space="preserve">All accordions collapse - expected result</w:t>
+      </w:r>
+    </w:p>
+    <w:p>
+      <w:pPr>
+        <w:numPr>
+          <w:ilvl w:val="0"/>
+          <w:numId w:val="3"/>
+        </w:numPr>
+        <w:ind w:left="720" w:hanging="360"/>
+      </w:pPr>
+      <w:r>
+        <w:rPr>
+          <w:rtl w:val="0"/>
+        </w:rPr>
+        <w:t xml:space="preserve">Clicking collapse all with 4 tabs collapsed</w:t>
       </w:r>
     </w:p>
     <w:p>

</xml_diff>

<commit_message>
QA test and css tweaks
</commit_message>
<xml_diff>
--- a/Documentation/QA Testing/Admin Website QA.docx
+++ b/Documentation/QA Testing/Admin Website QA.docx
@@ -32,18 +32,542 @@
       <w:pPr>
         <w:numPr>
           <w:ilvl w:val="0"/>
+          <w:numId w:val="5"/>
+        </w:numPr>
+        <w:ind w:left="720" w:hanging="360"/>
+        <w:rPr>
+          <w:u w:val="none"/>
+        </w:rPr>
+      </w:pPr>
+      <w:r>
+        <w:rPr>
+          <w:rtl w:val="0"/>
+        </w:rPr>
+        <w:t xml:space="preserve">Input an email that is not in proper email form</w:t>
+      </w:r>
+    </w:p>
+    <w:p>
+      <w:pPr>
+        <w:numPr>
+          <w:ilvl w:val="1"/>
+          <w:numId w:val="5"/>
+        </w:numPr>
+        <w:ind w:left="1440" w:hanging="360"/>
+        <w:rPr>
+          <w:u w:val="none"/>
+        </w:rPr>
+      </w:pPr>
+      <w:r>
+        <w:rPr>
+          <w:rtl w:val="0"/>
+        </w:rPr>
+        <w:t xml:space="preserve">Validators provides error - expected result</w:t>
+      </w:r>
+    </w:p>
+    <w:p>
+      <w:pPr>
+        <w:numPr>
+          <w:ilvl w:val="0"/>
+          <w:numId w:val="5"/>
+        </w:numPr>
+        <w:ind w:left="720" w:hanging="360"/>
+        <w:rPr>
+          <w:u w:val="none"/>
+        </w:rPr>
+      </w:pPr>
+      <w:r>
+        <w:rPr>
+          <w:rtl w:val="0"/>
+        </w:rPr>
+        <w:t xml:space="preserve">Input a password in less than 6 characters</w:t>
+      </w:r>
+    </w:p>
+    <w:p>
+      <w:pPr>
+        <w:numPr>
+          <w:ilvl w:val="1"/>
+          <w:numId w:val="5"/>
+        </w:numPr>
+        <w:ind w:left="1440" w:hanging="360"/>
+        <w:rPr>
+          <w:u w:val="none"/>
+        </w:rPr>
+      </w:pPr>
+      <w:r>
+        <w:rPr>
+          <w:rtl w:val="0"/>
+        </w:rPr>
+        <w:t xml:space="preserve">Validators provides error - expected result</w:t>
+      </w:r>
+    </w:p>
+    <w:p>
+      <w:pPr>
+        <w:numPr>
+          <w:ilvl w:val="0"/>
+          <w:numId w:val="5"/>
+        </w:numPr>
+        <w:ind w:left="720" w:hanging="360"/>
+        <w:rPr>
+          <w:u w:val="none"/>
+        </w:rPr>
+      </w:pPr>
+      <w:r>
+        <w:rPr>
+          <w:rtl w:val="0"/>
+        </w:rPr>
+        <w:t xml:space="preserve">Input an email and password that is registered and is an administrator account</w:t>
+      </w:r>
+    </w:p>
+    <w:p>
+      <w:pPr>
+        <w:numPr>
+          <w:ilvl w:val="1"/>
+          <w:numId w:val="5"/>
+        </w:numPr>
+        <w:ind w:left="1440" w:hanging="360"/>
+        <w:rPr>
+          <w:u w:val="none"/>
+        </w:rPr>
+      </w:pPr>
+      <w:r>
+        <w:rPr>
+          <w:rtl w:val="0"/>
+        </w:rPr>
+        <w:t xml:space="preserve">Redirects to dashboard page - expected result</w:t>
+      </w:r>
+    </w:p>
+    <w:p>
+      <w:pPr>
+        <w:numPr>
+          <w:ilvl w:val="0"/>
+          <w:numId w:val="5"/>
+        </w:numPr>
+        <w:ind w:left="720" w:hanging="360"/>
+        <w:rPr>
+          <w:u w:val="none"/>
+        </w:rPr>
+      </w:pPr>
+      <w:r>
+        <w:rPr>
+          <w:rtl w:val="0"/>
+        </w:rPr>
+        <w:t xml:space="preserve">Input an email and password that is registered but not an administrator account</w:t>
+      </w:r>
+    </w:p>
+    <w:p>
+      <w:pPr>
+        <w:numPr>
+          <w:ilvl w:val="1"/>
+          <w:numId w:val="5"/>
+        </w:numPr>
+        <w:ind w:left="1440" w:hanging="360"/>
+        <w:rPr>
+          <w:u w:val="none"/>
+        </w:rPr>
+      </w:pPr>
+      <w:r>
+        <w:rPr>
+          <w:rtl w:val="0"/>
+        </w:rPr>
+        <w:t xml:space="preserve">Error displayed saying that the account in not an administrator account - expected result</w:t>
+      </w:r>
+    </w:p>
+    <w:p>
+      <w:pPr>
+        <w:numPr>
+          <w:ilvl w:val="0"/>
+          <w:numId w:val="5"/>
+        </w:numPr>
+        <w:ind w:left="720" w:hanging="360"/>
+        <w:rPr>
+          <w:u w:val="none"/>
+        </w:rPr>
+      </w:pPr>
+      <w:r>
+        <w:rPr>
+          <w:rtl w:val="0"/>
+        </w:rPr>
+        <w:t xml:space="preserve">Input an email and password that is not registered</w:t>
+      </w:r>
+    </w:p>
+    <w:p>
+      <w:pPr>
+        <w:numPr>
+          <w:ilvl w:val="1"/>
+          <w:numId w:val="5"/>
+        </w:numPr>
+        <w:ind w:left="1440" w:hanging="360"/>
+        <w:rPr>
+          <w:u w:val="none"/>
+        </w:rPr>
+      </w:pPr>
+      <w:r>
+        <w:rPr>
+          <w:rtl w:val="0"/>
+        </w:rPr>
+        <w:t xml:space="preserve">Error displayed saying that the email/password combination is invalid - expected result</w:t>
+      </w:r>
+    </w:p>
+    <w:p>
+      <w:pPr>
+        <w:numPr>
+          <w:ilvl w:val="0"/>
+          <w:numId w:val="5"/>
+        </w:numPr>
+        <w:ind w:left="720" w:hanging="360"/>
+        <w:rPr>
+          <w:u w:val="none"/>
+        </w:rPr>
+      </w:pPr>
+      <w:r>
+        <w:rPr>
+          <w:rtl w:val="0"/>
+        </w:rPr>
+        <w:t xml:space="preserve">Input a registered email with a wrong password</w:t>
+      </w:r>
+    </w:p>
+    <w:p>
+      <w:pPr>
+        <w:numPr>
+          <w:ilvl w:val="1"/>
+          <w:numId w:val="5"/>
+        </w:numPr>
+        <w:ind w:left="1440" w:hanging="360"/>
+      </w:pPr>
+      <w:r>
+        <w:rPr>
+          <w:rtl w:val="0"/>
+        </w:rPr>
+        <w:t xml:space="preserve">Error displayed saying that the email/password combination is invalid - expected result</w:t>
+      </w:r>
+    </w:p>
+    <w:p>
+      <w:pPr>
+        <w:numPr>
+          <w:ilvl w:val="0"/>
+          <w:numId w:val="5"/>
+        </w:numPr>
+        <w:ind w:left="720" w:hanging="360"/>
+        <w:rPr>
+          <w:u w:val="none"/>
+        </w:rPr>
+      </w:pPr>
+      <w:r>
+        <w:rPr>
+          <w:rtl w:val="0"/>
+        </w:rPr>
+        <w:t xml:space="preserve">Input a non-registered email with a registered password</w:t>
+      </w:r>
+    </w:p>
+    <w:p>
+      <w:pPr>
+        <w:numPr>
+          <w:ilvl w:val="1"/>
+          <w:numId w:val="5"/>
+        </w:numPr>
+        <w:ind w:left="1440" w:hanging="360"/>
+      </w:pPr>
+      <w:r>
+        <w:rPr>
+          <w:rtl w:val="0"/>
+        </w:rPr>
+        <w:t xml:space="preserve">Error displayed saying that the email/password combination is invalid - expected result</w:t>
+      </w:r>
+    </w:p>
+    <w:p>
+      <w:pPr>
+        <w:rPr>
+          <w:u w:val="single"/>
+        </w:rPr>
+      </w:pPr>
+      <w:r>
+        <w:rPr>
+          <w:u w:val="single"/>
+          <w:rtl w:val="0"/>
+        </w:rPr>
+        <w:t xml:space="preserve">Registration</w:t>
+      </w:r>
+    </w:p>
+    <w:p>
+      <w:pPr>
+        <w:numPr>
+          <w:ilvl w:val="0"/>
+          <w:numId w:val="2"/>
+        </w:numPr>
+        <w:ind w:left="720" w:hanging="360"/>
+        <w:rPr>
+          <w:u w:val="none"/>
+        </w:rPr>
+      </w:pPr>
+      <w:r>
+        <w:rPr>
+          <w:rtl w:val="0"/>
+        </w:rPr>
+        <w:t xml:space="preserve">Input a course name that already exists</w:t>
+      </w:r>
+    </w:p>
+    <w:p>
+      <w:pPr>
+        <w:numPr>
+          <w:ilvl w:val="1"/>
+          <w:numId w:val="2"/>
+        </w:numPr>
+        <w:ind w:left="1440" w:hanging="360"/>
+        <w:rPr>
+          <w:u w:val="none"/>
+        </w:rPr>
+      </w:pPr>
+      <w:r>
+        <w:rPr>
+          <w:rtl w:val="0"/>
+        </w:rPr>
+        <w:t xml:space="preserve">Error displayed saying that the course name already exists - expected result</w:t>
+      </w:r>
+    </w:p>
+    <w:p>
+      <w:pPr>
+        <w:numPr>
+          <w:ilvl w:val="0"/>
+          <w:numId w:val="2"/>
+        </w:numPr>
+        <w:ind w:left="720" w:hanging="360"/>
+        <w:rPr>
+          <w:u w:val="none"/>
+        </w:rPr>
+      </w:pPr>
+      <w:r>
+        <w:rPr>
+          <w:rtl w:val="0"/>
+        </w:rPr>
+        <w:t xml:space="preserve">Input an email that’s not in the proper format</w:t>
+      </w:r>
+    </w:p>
+    <w:p>
+      <w:pPr>
+        <w:numPr>
+          <w:ilvl w:val="1"/>
+          <w:numId w:val="2"/>
+        </w:numPr>
+        <w:ind w:left="1440" w:hanging="360"/>
+        <w:rPr>
+          <w:u w:val="none"/>
+        </w:rPr>
+      </w:pPr>
+      <w:r>
+        <w:rPr>
+          <w:rtl w:val="0"/>
+        </w:rPr>
+        <w:t xml:space="preserve">Validator provides error - expected result</w:t>
+      </w:r>
+    </w:p>
+    <w:p>
+      <w:pPr>
+        <w:numPr>
+          <w:ilvl w:val="0"/>
+          <w:numId w:val="2"/>
+        </w:numPr>
+        <w:ind w:left="720" w:hanging="360"/>
+        <w:rPr>
+          <w:u w:val="none"/>
+        </w:rPr>
+      </w:pPr>
+      <w:r>
+        <w:rPr>
+          <w:rtl w:val="0"/>
+        </w:rPr>
+        <w:t xml:space="preserve">Input a password that’s less than 6 characters</w:t>
+      </w:r>
+    </w:p>
+    <w:p>
+      <w:pPr>
+        <w:numPr>
+          <w:ilvl w:val="1"/>
+          <w:numId w:val="2"/>
+        </w:numPr>
+        <w:ind w:left="1440" w:hanging="360"/>
+        <w:rPr>
+          <w:u w:val="none"/>
+        </w:rPr>
+      </w:pPr>
+      <w:r>
+        <w:rPr>
+          <w:rtl w:val="0"/>
+        </w:rPr>
+        <w:t xml:space="preserve">Validator provides error - expected result</w:t>
+      </w:r>
+    </w:p>
+    <w:p>
+      <w:pPr>
+        <w:numPr>
+          <w:ilvl w:val="0"/>
+          <w:numId w:val="2"/>
+        </w:numPr>
+        <w:ind w:left="720" w:hanging="360"/>
+        <w:rPr>
+          <w:u w:val="none"/>
+        </w:rPr>
+      </w:pPr>
+      <w:r>
+        <w:rPr>
+          <w:rtl w:val="0"/>
+        </w:rPr>
+        <w:t xml:space="preserve">Input an existing username and password combination with an unregistered course</w:t>
+      </w:r>
+    </w:p>
+    <w:p>
+      <w:pPr>
+        <w:numPr>
+          <w:ilvl w:val="1"/>
+          <w:numId w:val="2"/>
+        </w:numPr>
+        <w:ind w:left="1440" w:hanging="360"/>
+        <w:rPr>
+          <w:u w:val="none"/>
+        </w:rPr>
+      </w:pPr>
+      <w:r>
+        <w:rPr>
+          <w:rtl w:val="0"/>
+        </w:rPr>
+        <w:t xml:space="preserve">Error displayed saying that the account already exists - expected result</w:t>
+      </w:r>
+    </w:p>
+    <w:p>
+      <w:pPr>
+        <w:numPr>
+          <w:ilvl w:val="0"/>
+          <w:numId w:val="2"/>
+        </w:numPr>
+        <w:ind w:left="720" w:hanging="360"/>
+        <w:rPr>
+          <w:u w:val="none"/>
+        </w:rPr>
+      </w:pPr>
+      <w:r>
+        <w:rPr>
+          <w:rtl w:val="0"/>
+        </w:rPr>
+        <w:t xml:space="preserve">Input an unregistered course name with an unregistered email and password combination</w:t>
+      </w:r>
+    </w:p>
+    <w:p>
+      <w:pPr>
+        <w:numPr>
+          <w:ilvl w:val="1"/>
+          <w:numId w:val="2"/>
+        </w:numPr>
+        <w:ind w:left="1440" w:hanging="360"/>
+        <w:rPr>
+          <w:u w:val="none"/>
+        </w:rPr>
+      </w:pPr>
+      <w:r>
+        <w:rPr>
+          <w:rtl w:val="0"/>
+        </w:rPr>
+        <w:t xml:space="preserve">Prompt displays saying that the account has been registered - expected result</w:t>
+      </w:r>
+    </w:p>
+    <w:p>
+      <w:pPr>
+        <w:numPr>
+          <w:ilvl w:val="0"/>
+          <w:numId w:val="2"/>
+        </w:numPr>
+        <w:ind w:left="720" w:hanging="360"/>
+        <w:rPr>
+          <w:u w:val="none"/>
+        </w:rPr>
+      </w:pPr>
+      <w:r>
+        <w:rPr>
+          <w:rtl w:val="0"/>
+        </w:rPr>
+        <w:t xml:space="preserve">Enter course name and number of holes</w:t>
+      </w:r>
+    </w:p>
+    <w:p>
+      <w:pPr>
+        <w:numPr>
+          <w:ilvl w:val="1"/>
+          <w:numId w:val="2"/>
+        </w:numPr>
+        <w:ind w:left="1440" w:hanging="360"/>
+        <w:rPr>
+          <w:u w:val="none"/>
+        </w:rPr>
+      </w:pPr>
+      <w:r>
+        <w:rPr>
+          <w:rtl w:val="0"/>
+        </w:rPr>
+        <w:t xml:space="preserve">Next button is disabled and the only option is verify - expected result</w:t>
+      </w:r>
+    </w:p>
+    <w:p>
+      <w:pPr>
+        <w:numPr>
+          <w:ilvl w:val="0"/>
+          <w:numId w:val="2"/>
+        </w:numPr>
+        <w:ind w:left="720" w:hanging="360"/>
+        <w:rPr>
+          <w:u w:val="none"/>
+        </w:rPr>
+      </w:pPr>
+      <w:r>
+        <w:rPr>
+          <w:rtl w:val="0"/>
+        </w:rPr>
+        <w:t xml:space="preserve">Choose an establishment from the autocomplete that is not a golf course and hit verify</w:t>
+      </w:r>
+    </w:p>
+    <w:p>
+      <w:pPr>
+        <w:numPr>
+          <w:ilvl w:val="1"/>
+          <w:numId w:val="2"/>
+        </w:numPr>
+        <w:ind w:left="1440" w:hanging="360"/>
+        <w:rPr>
+          <w:u w:val="none"/>
+        </w:rPr>
+      </w:pPr>
+      <w:r>
+        <w:rPr>
+          <w:rtl w:val="0"/>
+        </w:rPr>
+        <w:t xml:space="preserve">Next button is greyed out and an error message saying that it is not a golf course is displayed - expected result</w:t>
+      </w:r>
+    </w:p>
+    <w:p>
+      <w:pPr>
+        <w:rPr>
+          <w:u w:val="single"/>
+        </w:rPr>
+      </w:pPr>
+      <w:r>
+        <w:rPr>
+          <w:u w:val="single"/>
+          <w:rtl w:val="0"/>
+        </w:rPr>
+        <w:t xml:space="preserve">Player Overview</w:t>
+      </w:r>
+    </w:p>
+    <w:p>
+      <w:pPr>
+        <w:numPr>
+          <w:ilvl w:val="0"/>
           <w:numId w:val="4"/>
         </w:numPr>
         <w:ind w:left="720" w:hanging="360"/>
-        <w:rPr>
-          <w:u w:val="none"/>
-        </w:rPr>
-      </w:pPr>
-      <w:r>
-        <w:rPr>
-          <w:rtl w:val="0"/>
-        </w:rPr>
-        <w:t xml:space="preserve">Input an email that is not in proper email form</w:t>
+        <w:rPr/>
+      </w:pPr>
+      <w:r>
+        <w:rPr>
+          <w:rtl w:val="0"/>
+        </w:rPr>
+        <w:t xml:space="preserve">When switching to the player overview tab, the requests and active games tabs are expanded</w:t>
       </w:r>
     </w:p>
     <w:p>
@@ -61,7 +585,7 @@
         <w:rPr>
           <w:rtl w:val="0"/>
         </w:rPr>
-        <w:t xml:space="preserve">Validators provides error - expected result</w:t>
+        <w:t xml:space="preserve">Expected result</w:t>
       </w:r>
     </w:p>
     <w:p>
@@ -79,7 +603,7 @@
         <w:rPr>
           <w:rtl w:val="0"/>
         </w:rPr>
-        <w:t xml:space="preserve">Input a password in less than 6 characters</w:t>
+        <w:t xml:space="preserve">In requests, when clicking complete</w:t>
       </w:r>
     </w:p>
     <w:p>
@@ -97,7 +621,7 @@
         <w:rPr>
           <w:rtl w:val="0"/>
         </w:rPr>
-        <w:t xml:space="preserve">Validators provides error - expected result</w:t>
+        <w:t xml:space="preserve">Request is removed - expected result</w:t>
       </w:r>
     </w:p>
     <w:p>
@@ -115,7 +639,7 @@
         <w:rPr>
           <w:rtl w:val="0"/>
         </w:rPr>
-        <w:t xml:space="preserve">Input an email and password that is registered and is an administrator account</w:t>
+        <w:t xml:space="preserve">All data in the table only pertains to the current course</w:t>
       </w:r>
     </w:p>
     <w:p>
@@ -133,7 +657,7 @@
         <w:rPr>
           <w:rtl w:val="0"/>
         </w:rPr>
-        <w:t xml:space="preserve">Redirects to dashboard page - expected result</w:t>
+        <w:t xml:space="preserve">Expected result</w:t>
       </w:r>
     </w:p>
     <w:p>
@@ -151,7 +675,7 @@
         <w:rPr>
           <w:rtl w:val="0"/>
         </w:rPr>
-        <w:t xml:space="preserve">Input an email and password that is registered but not an administrator account</w:t>
+        <w:t xml:space="preserve">Clicking collapse all</w:t>
       </w:r>
     </w:p>
     <w:p>
@@ -169,7 +693,7 @@
         <w:rPr>
           <w:rtl w:val="0"/>
         </w:rPr>
-        <w:t xml:space="preserve">Error displayed saying that the account in not an administrator account - expected result</w:t>
+        <w:t xml:space="preserve">All accordions collapse - expected result</w:t>
       </w:r>
     </w:p>
     <w:p>
@@ -187,7 +711,7 @@
         <w:rPr>
           <w:rtl w:val="0"/>
         </w:rPr>
-        <w:t xml:space="preserve">Input an email and password that is not registered</w:t>
+        <w:t xml:space="preserve">Clicking expand all</w:t>
       </w:r>
     </w:p>
     <w:p>
@@ -205,353 +729,7 @@
         <w:rPr>
           <w:rtl w:val="0"/>
         </w:rPr>
-        <w:t xml:space="preserve">Error displayed saying that the email/password combination is invalid - expected result</w:t>
-      </w:r>
-    </w:p>
-    <w:p>
-      <w:pPr>
-        <w:numPr>
-          <w:ilvl w:val="0"/>
-          <w:numId w:val="4"/>
-        </w:numPr>
-        <w:ind w:left="720" w:hanging="360"/>
-        <w:rPr>
-          <w:u w:val="none"/>
-        </w:rPr>
-      </w:pPr>
-      <w:r>
-        <w:rPr>
-          <w:rtl w:val="0"/>
-        </w:rPr>
-        <w:t xml:space="preserve">Input a registered email with a wrong password</w:t>
-      </w:r>
-    </w:p>
-    <w:p>
-      <w:pPr>
-        <w:numPr>
-          <w:ilvl w:val="1"/>
-          <w:numId w:val="4"/>
-        </w:numPr>
-        <w:ind w:left="1440" w:hanging="360"/>
-      </w:pPr>
-      <w:r>
-        <w:rPr>
-          <w:rtl w:val="0"/>
-        </w:rPr>
-        <w:t xml:space="preserve">Error displayed saying that the email/password combination is invalid - expected result</w:t>
-      </w:r>
-    </w:p>
-    <w:p>
-      <w:pPr>
-        <w:numPr>
-          <w:ilvl w:val="0"/>
-          <w:numId w:val="4"/>
-        </w:numPr>
-        <w:ind w:left="720" w:hanging="360"/>
-        <w:rPr>
-          <w:u w:val="none"/>
-        </w:rPr>
-      </w:pPr>
-      <w:r>
-        <w:rPr>
-          <w:rtl w:val="0"/>
-        </w:rPr>
-        <w:t xml:space="preserve">Input a non-registered email with a registered password</w:t>
-      </w:r>
-    </w:p>
-    <w:p>
-      <w:pPr>
-        <w:numPr>
-          <w:ilvl w:val="1"/>
-          <w:numId w:val="4"/>
-        </w:numPr>
-        <w:ind w:left="1440" w:hanging="360"/>
-      </w:pPr>
-      <w:r>
-        <w:rPr>
-          <w:rtl w:val="0"/>
-        </w:rPr>
-        <w:t xml:space="preserve">Error displayed saying that the email/password combination is invalid - expected result</w:t>
-      </w:r>
-    </w:p>
-    <w:p>
-      <w:pPr>
-        <w:rPr>
-          <w:u w:val="single"/>
-        </w:rPr>
-      </w:pPr>
-      <w:r>
-        <w:rPr>
-          <w:u w:val="single"/>
-          <w:rtl w:val="0"/>
-        </w:rPr>
-        <w:t xml:space="preserve">Registration</w:t>
-      </w:r>
-    </w:p>
-    <w:p>
-      <w:pPr>
-        <w:numPr>
-          <w:ilvl w:val="0"/>
-          <w:numId w:val="2"/>
-        </w:numPr>
-        <w:ind w:left="720" w:hanging="360"/>
-        <w:rPr>
-          <w:u w:val="none"/>
-        </w:rPr>
-      </w:pPr>
-      <w:r>
-        <w:rPr>
-          <w:rtl w:val="0"/>
-        </w:rPr>
-        <w:t xml:space="preserve">Input a course name that already exists</w:t>
-      </w:r>
-    </w:p>
-    <w:p>
-      <w:pPr>
-        <w:numPr>
-          <w:ilvl w:val="1"/>
-          <w:numId w:val="2"/>
-        </w:numPr>
-        <w:ind w:left="1440" w:hanging="360"/>
-        <w:rPr>
-          <w:u w:val="none"/>
-        </w:rPr>
-      </w:pPr>
-      <w:r>
-        <w:rPr>
-          <w:rtl w:val="0"/>
-        </w:rPr>
-        <w:t xml:space="preserve">Error displayed saying that the course name already exists - expected result</w:t>
-      </w:r>
-    </w:p>
-    <w:p>
-      <w:pPr>
-        <w:numPr>
-          <w:ilvl w:val="0"/>
-          <w:numId w:val="2"/>
-        </w:numPr>
-        <w:ind w:left="720" w:hanging="360"/>
-        <w:rPr>
-          <w:u w:val="none"/>
-        </w:rPr>
-      </w:pPr>
-      <w:r>
-        <w:rPr>
-          <w:rtl w:val="0"/>
-        </w:rPr>
-        <w:t xml:space="preserve">Input an email that’s not in the proper format</w:t>
-      </w:r>
-    </w:p>
-    <w:p>
-      <w:pPr>
-        <w:numPr>
-          <w:ilvl w:val="1"/>
-          <w:numId w:val="2"/>
-        </w:numPr>
-        <w:ind w:left="1440" w:hanging="360"/>
-        <w:rPr>
-          <w:u w:val="none"/>
-        </w:rPr>
-      </w:pPr>
-      <w:r>
-        <w:rPr>
-          <w:rtl w:val="0"/>
-        </w:rPr>
-        <w:t xml:space="preserve">Validator provides error - expected result</w:t>
-      </w:r>
-    </w:p>
-    <w:p>
-      <w:pPr>
-        <w:numPr>
-          <w:ilvl w:val="0"/>
-          <w:numId w:val="2"/>
-        </w:numPr>
-        <w:ind w:left="720" w:hanging="360"/>
-        <w:rPr>
-          <w:u w:val="none"/>
-        </w:rPr>
-      </w:pPr>
-      <w:r>
-        <w:rPr>
-          <w:rtl w:val="0"/>
-        </w:rPr>
-        <w:t xml:space="preserve">Input a password that’s less than 6 characters</w:t>
-      </w:r>
-    </w:p>
-    <w:p>
-      <w:pPr>
-        <w:numPr>
-          <w:ilvl w:val="1"/>
-          <w:numId w:val="2"/>
-        </w:numPr>
-        <w:ind w:left="1440" w:hanging="360"/>
-        <w:rPr>
-          <w:u w:val="none"/>
-        </w:rPr>
-      </w:pPr>
-      <w:r>
-        <w:rPr>
-          <w:rtl w:val="0"/>
-        </w:rPr>
-        <w:t xml:space="preserve">Validator provides error - expected result</w:t>
-      </w:r>
-    </w:p>
-    <w:p>
-      <w:pPr>
-        <w:numPr>
-          <w:ilvl w:val="0"/>
-          <w:numId w:val="2"/>
-        </w:numPr>
-        <w:ind w:left="720" w:hanging="360"/>
-        <w:rPr>
-          <w:u w:val="none"/>
-        </w:rPr>
-      </w:pPr>
-      <w:r>
-        <w:rPr>
-          <w:rtl w:val="0"/>
-        </w:rPr>
-        <w:t xml:space="preserve">Input an existing username and password combination with an unregistered course</w:t>
-      </w:r>
-    </w:p>
-    <w:p>
-      <w:pPr>
-        <w:numPr>
-          <w:ilvl w:val="1"/>
-          <w:numId w:val="2"/>
-        </w:numPr>
-        <w:ind w:left="1440" w:hanging="360"/>
-        <w:rPr>
-          <w:u w:val="none"/>
-        </w:rPr>
-      </w:pPr>
-      <w:r>
-        <w:rPr>
-          <w:rtl w:val="0"/>
-        </w:rPr>
-        <w:t xml:space="preserve">Error displayed saying that the account already exists - expected result</w:t>
-      </w:r>
-    </w:p>
-    <w:p>
-      <w:pPr>
-        <w:numPr>
-          <w:ilvl w:val="0"/>
-          <w:numId w:val="2"/>
-        </w:numPr>
-        <w:ind w:left="720" w:hanging="360"/>
-        <w:rPr>
-          <w:u w:val="none"/>
-        </w:rPr>
-      </w:pPr>
-      <w:r>
-        <w:rPr>
-          <w:rtl w:val="0"/>
-        </w:rPr>
-        <w:t xml:space="preserve">Input an unregistered course name with an unregistered email and password combination</w:t>
-      </w:r>
-    </w:p>
-    <w:p>
-      <w:pPr>
-        <w:numPr>
-          <w:ilvl w:val="1"/>
-          <w:numId w:val="2"/>
-        </w:numPr>
-        <w:ind w:left="1440" w:hanging="360"/>
-        <w:rPr>
-          <w:u w:val="none"/>
-        </w:rPr>
-      </w:pPr>
-      <w:r>
-        <w:rPr>
-          <w:rtl w:val="0"/>
-        </w:rPr>
-        <w:t xml:space="preserve">Prompt displays saying that the account has been registered - expected result</w:t>
-      </w:r>
-    </w:p>
-    <w:p>
-      <w:pPr>
-        <w:numPr>
-          <w:ilvl w:val="0"/>
-          <w:numId w:val="2"/>
-        </w:numPr>
-        <w:ind w:left="720" w:hanging="360"/>
-        <w:rPr>
-          <w:u w:val="none"/>
-        </w:rPr>
-      </w:pPr>
-      <w:r>
-        <w:rPr>
-          <w:rtl w:val="0"/>
-        </w:rPr>
-        <w:t xml:space="preserve">Enter course name and number of holes</w:t>
-      </w:r>
-    </w:p>
-    <w:p>
-      <w:pPr>
-        <w:numPr>
-          <w:ilvl w:val="1"/>
-          <w:numId w:val="2"/>
-        </w:numPr>
-        <w:ind w:left="1440" w:hanging="360"/>
-        <w:rPr>
-          <w:u w:val="none"/>
-        </w:rPr>
-      </w:pPr>
-      <w:r>
-        <w:rPr>
-          <w:rtl w:val="0"/>
-        </w:rPr>
-        <w:t xml:space="preserve">Next button is disabled and the only option is verify - expected result</w:t>
-      </w:r>
-    </w:p>
-    <w:p>
-      <w:pPr>
-        <w:numPr>
-          <w:ilvl w:val="0"/>
-          <w:numId w:val="2"/>
-        </w:numPr>
-        <w:ind w:left="720" w:hanging="360"/>
-        <w:rPr>
-          <w:u w:val="none"/>
-        </w:rPr>
-      </w:pPr>
-      <w:r>
-        <w:rPr>
-          <w:rtl w:val="0"/>
-        </w:rPr>
-        <w:t xml:space="preserve">Choose an establishment from the autocomplete that is not a golf course and hit verify</w:t>
-      </w:r>
-    </w:p>
-    <w:p>
-      <w:pPr>
-        <w:numPr>
-          <w:ilvl w:val="1"/>
-          <w:numId w:val="2"/>
-        </w:numPr>
-        <w:ind w:left="1440" w:hanging="360"/>
-        <w:rPr>
-          <w:u w:val="none"/>
-        </w:rPr>
-      </w:pPr>
-      <w:r>
-        <w:rPr>
-          <w:rtl w:val="0"/>
-        </w:rPr>
-        <w:t xml:space="preserve">Next button is greyed out and an error message saying that it is not a golf course is displayed - expected result</w:t>
-      </w:r>
-    </w:p>
-    <w:p>
-      <w:pPr>
-        <w:rPr>
-          <w:u w:val="single"/>
-        </w:rPr>
-      </w:pPr>
-      <w:r>
-        <w:rPr>
-          <w:u w:val="single"/>
-          <w:rtl w:val="0"/>
-        </w:rPr>
-        <w:t xml:space="preserve">Player Overview</w:t>
+        <w:t xml:space="preserve">All accordions expand - expected result</w:t>
       </w:r>
     </w:p>
     <w:p>
@@ -2010,6 +2188,116 @@
       </w:rPr>
     </w:lvl>
   </w:abstractNum>
+  <w:abstractNum w:abstractNumId="5">
+    <w:lvl w:ilvl="0">
+      <w:start w:val="1"/>
+      <w:numFmt w:val="bullet"/>
+      <w:lvlText w:val="●"/>
+      <w:lvlJc w:val="left"/>
+      <w:pPr>
+        <w:ind w:left="720" w:hanging="360"/>
+      </w:pPr>
+      <w:rPr>
+        <w:u w:val="none"/>
+      </w:rPr>
+    </w:lvl>
+    <w:lvl w:ilvl="1">
+      <w:start w:val="1"/>
+      <w:numFmt w:val="bullet"/>
+      <w:lvlText w:val="○"/>
+      <w:lvlJc w:val="left"/>
+      <w:pPr>
+        <w:ind w:left="1440" w:hanging="360"/>
+      </w:pPr>
+      <w:rPr>
+        <w:u w:val="none"/>
+      </w:rPr>
+    </w:lvl>
+    <w:lvl w:ilvl="2">
+      <w:start w:val="1"/>
+      <w:numFmt w:val="bullet"/>
+      <w:lvlText w:val="■"/>
+      <w:lvlJc w:val="left"/>
+      <w:pPr>
+        <w:ind w:left="2160" w:hanging="360"/>
+      </w:pPr>
+      <w:rPr>
+        <w:u w:val="none"/>
+      </w:rPr>
+    </w:lvl>
+    <w:lvl w:ilvl="3">
+      <w:start w:val="1"/>
+      <w:numFmt w:val="bullet"/>
+      <w:lvlText w:val="●"/>
+      <w:lvlJc w:val="left"/>
+      <w:pPr>
+        <w:ind w:left="2880" w:hanging="360"/>
+      </w:pPr>
+      <w:rPr>
+        <w:u w:val="none"/>
+      </w:rPr>
+    </w:lvl>
+    <w:lvl w:ilvl="4">
+      <w:start w:val="1"/>
+      <w:numFmt w:val="bullet"/>
+      <w:lvlText w:val="○"/>
+      <w:lvlJc w:val="left"/>
+      <w:pPr>
+        <w:ind w:left="3600" w:hanging="360"/>
+      </w:pPr>
+      <w:rPr>
+        <w:u w:val="none"/>
+      </w:rPr>
+    </w:lvl>
+    <w:lvl w:ilvl="5">
+      <w:start w:val="1"/>
+      <w:numFmt w:val="bullet"/>
+      <w:lvlText w:val="■"/>
+      <w:lvlJc w:val="left"/>
+      <w:pPr>
+        <w:ind w:left="4320" w:hanging="360"/>
+      </w:pPr>
+      <w:rPr>
+        <w:u w:val="none"/>
+      </w:rPr>
+    </w:lvl>
+    <w:lvl w:ilvl="6">
+      <w:start w:val="1"/>
+      <w:numFmt w:val="bullet"/>
+      <w:lvlText w:val="●"/>
+      <w:lvlJc w:val="left"/>
+      <w:pPr>
+        <w:ind w:left="5040" w:hanging="360"/>
+      </w:pPr>
+      <w:rPr>
+        <w:u w:val="none"/>
+      </w:rPr>
+    </w:lvl>
+    <w:lvl w:ilvl="7">
+      <w:start w:val="1"/>
+      <w:numFmt w:val="bullet"/>
+      <w:lvlText w:val="○"/>
+      <w:lvlJc w:val="left"/>
+      <w:pPr>
+        <w:ind w:left="5760" w:hanging="360"/>
+      </w:pPr>
+      <w:rPr>
+        <w:u w:val="none"/>
+      </w:rPr>
+    </w:lvl>
+    <w:lvl w:ilvl="8">
+      <w:start w:val="1"/>
+      <w:numFmt w:val="bullet"/>
+      <w:lvlText w:val="■"/>
+      <w:lvlJc w:val="left"/>
+      <w:pPr>
+        <w:ind w:left="6480" w:hanging="360"/>
+      </w:pPr>
+      <w:rPr>
+        <w:u w:val="none"/>
+      </w:rPr>
+    </w:lvl>
+  </w:abstractNum>
   <w:num w:numId="1">
     <w:abstractNumId w:val="1"/>
   </w:num>
@@ -2021,6 +2309,9 @@
   </w:num>
   <w:num w:numId="4">
     <w:abstractNumId w:val="4"/>
+  </w:num>
+  <w:num w:numId="5">
+    <w:abstractNumId w:val="5"/>
   </w:num>
 </w:numbering>
 </file>

</xml_diff>

<commit_message>
documentation additions, typo fixes
</commit_message>
<xml_diff>
--- a/Documentation/QA Testing/Admin Website QA.docx
+++ b/Documentation/QA Testing/Admin Website QA.docx
@@ -187,6 +187,42 @@
         <w:rPr>
           <w:rtl w:val="0"/>
         </w:rPr>
+        <w:t xml:space="preserve">Input an email and password that has not been verified via email</w:t>
+      </w:r>
+    </w:p>
+    <w:p>
+      <w:pPr>
+        <w:numPr>
+          <w:ilvl w:val="1"/>
+          <w:numId w:val="5"/>
+        </w:numPr>
+        <w:ind w:left="1440" w:hanging="360"/>
+        <w:rPr>
+          <w:u w:val="none"/>
+        </w:rPr>
+      </w:pPr>
+      <w:r>
+        <w:rPr>
+          <w:rtl w:val="0"/>
+        </w:rPr>
+        <w:t xml:space="preserve">Error displayed saying “Not yet verified” - expected result</w:t>
+      </w:r>
+    </w:p>
+    <w:p>
+      <w:pPr>
+        <w:numPr>
+          <w:ilvl w:val="0"/>
+          <w:numId w:val="5"/>
+        </w:numPr>
+        <w:ind w:left="720" w:hanging="360"/>
+        <w:rPr>
+          <w:u w:val="none"/>
+        </w:rPr>
+      </w:pPr>
+      <w:r>
+        <w:rPr>
+          <w:rtl w:val="0"/>
+        </w:rPr>
         <w:t xml:space="preserve">Input an email and password that is not registered</w:t>
       </w:r>
     </w:p>
@@ -276,6 +312,114 @@
     </w:p>
     <w:p>
       <w:pPr>
+        <w:numPr>
+          <w:ilvl w:val="0"/>
+          <w:numId w:val="5"/>
+        </w:numPr>
+        <w:ind w:left="720" w:hanging="360"/>
+        <w:rPr>
+          <w:u w:val="none"/>
+        </w:rPr>
+      </w:pPr>
+      <w:r>
+        <w:rPr>
+          <w:rtl w:val="0"/>
+        </w:rPr>
+        <w:t xml:space="preserve">Loading bar</w:t>
+      </w:r>
+    </w:p>
+    <w:p>
+      <w:pPr>
+        <w:numPr>
+          <w:ilvl w:val="1"/>
+          <w:numId w:val="5"/>
+        </w:numPr>
+        <w:ind w:left="1440" w:hanging="360"/>
+        <w:rPr>
+          <w:u w:val="none"/>
+        </w:rPr>
+      </w:pPr>
+      <w:r>
+        <w:rPr>
+          <w:rtl w:val="0"/>
+        </w:rPr>
+        <w:t xml:space="preserve">Starts</w:t>
+      </w:r>
+    </w:p>
+    <w:p>
+      <w:pPr>
+        <w:numPr>
+          <w:ilvl w:val="2"/>
+          <w:numId w:val="5"/>
+        </w:numPr>
+        <w:ind w:left="2160" w:hanging="360"/>
+        <w:rPr>
+          <w:u w:val="none"/>
+        </w:rPr>
+      </w:pPr>
+      <w:r>
+        <w:rPr>
+          <w:rtl w:val="0"/>
+        </w:rPr>
+        <w:t xml:space="preserve">After the button is pressed - expected result</w:t>
+      </w:r>
+    </w:p>
+    <w:p>
+      <w:pPr>
+        <w:numPr>
+          <w:ilvl w:val="1"/>
+          <w:numId w:val="5"/>
+        </w:numPr>
+        <w:ind w:left="1440" w:hanging="360"/>
+        <w:rPr>
+          <w:u w:val="none"/>
+        </w:rPr>
+      </w:pPr>
+      <w:r>
+        <w:rPr>
+          <w:rtl w:val="0"/>
+        </w:rPr>
+        <w:t xml:space="preserve">Stops</w:t>
+      </w:r>
+    </w:p>
+    <w:p>
+      <w:pPr>
+        <w:numPr>
+          <w:ilvl w:val="2"/>
+          <w:numId w:val="5"/>
+        </w:numPr>
+        <w:ind w:left="2160" w:hanging="360"/>
+        <w:rPr>
+          <w:u w:val="none"/>
+        </w:rPr>
+      </w:pPr>
+      <w:r>
+        <w:rPr>
+          <w:rtl w:val="0"/>
+        </w:rPr>
+        <w:t xml:space="preserve">When a validation error is returned - expected result</w:t>
+      </w:r>
+    </w:p>
+    <w:p>
+      <w:pPr>
+        <w:numPr>
+          <w:ilvl w:val="2"/>
+          <w:numId w:val="5"/>
+        </w:numPr>
+        <w:ind w:left="2160" w:hanging="360"/>
+        <w:rPr>
+          <w:u w:val="none"/>
+        </w:rPr>
+      </w:pPr>
+      <w:r>
+        <w:rPr>
+          <w:rtl w:val="0"/>
+        </w:rPr>
+        <w:t xml:space="preserve">When the login attempt is a success - expected result</w:t>
+      </w:r>
+    </w:p>
+    <w:p>
+      <w:pPr>
         <w:rPr>
           <w:u w:val="single"/>
         </w:rPr>
@@ -465,7 +609,7 @@
         <w:rPr>
           <w:rtl w:val="0"/>
         </w:rPr>
-        <w:t xml:space="preserve">Prompt displays saying that the account has been registered - expected result</w:t>
+        <w:t xml:space="preserve">Prompt displays saying that the verification email has been sent - expected result</w:t>
       </w:r>
     </w:p>
     <w:p>
@@ -595,15 +739,12 @@
           <w:numId w:val="4"/>
         </w:numPr>
         <w:ind w:left="720" w:hanging="360"/>
-        <w:rPr>
-          <w:u w:val="none"/>
-        </w:rPr>
-      </w:pPr>
-      <w:r>
-        <w:rPr>
-          <w:rtl w:val="0"/>
-        </w:rPr>
-        <w:t xml:space="preserve">In requests, when clicking complete</w:t>
+      </w:pPr>
+      <w:r>
+        <w:rPr>
+          <w:rtl w:val="0"/>
+        </w:rPr>
+        <w:t xml:space="preserve">In requests, when clicking the yellow check icon button</w:t>
       </w:r>
     </w:p>
     <w:p>
@@ -613,6 +754,69 @@
           <w:numId w:val="4"/>
         </w:numPr>
         <w:ind w:left="1440" w:hanging="360"/>
+      </w:pPr>
+      <w:r>
+        <w:rPr>
+          <w:rtl w:val="0"/>
+        </w:rPr>
+        <w:t xml:space="preserve">Request status is changed to ‘In Progress’ - expected result</w:t>
+      </w:r>
+    </w:p>
+    <w:p>
+      <w:pPr>
+        <w:numPr>
+          <w:ilvl w:val="0"/>
+          <w:numId w:val="4"/>
+        </w:numPr>
+        <w:ind w:left="720" w:hanging="360"/>
+      </w:pPr>
+      <w:r>
+        <w:rPr>
+          <w:rtl w:val="0"/>
+        </w:rPr>
+        <w:t xml:space="preserve">In requests, when clicking the purple check icon button</w:t>
+      </w:r>
+    </w:p>
+    <w:p>
+      <w:pPr>
+        <w:numPr>
+          <w:ilvl w:val="1"/>
+          <w:numId w:val="4"/>
+        </w:numPr>
+        <w:ind w:left="1440" w:hanging="360"/>
+      </w:pPr>
+      <w:r>
+        <w:rPr>
+          <w:rtl w:val="0"/>
+        </w:rPr>
+        <w:t xml:space="preserve">Request status is changed to ‘Complete’ - expected result</w:t>
+      </w:r>
+    </w:p>
+    <w:p>
+      <w:pPr>
+        <w:numPr>
+          <w:ilvl w:val="0"/>
+          <w:numId w:val="4"/>
+        </w:numPr>
+        <w:ind w:left="720" w:hanging="360"/>
+        <w:rPr>
+          <w:u w:val="none"/>
+        </w:rPr>
+      </w:pPr>
+      <w:r>
+        <w:rPr>
+          <w:rtl w:val="0"/>
+        </w:rPr>
+        <w:t xml:space="preserve">In requests, when clicking the red minus icon button</w:t>
+      </w:r>
+    </w:p>
+    <w:p>
+      <w:pPr>
+        <w:numPr>
+          <w:ilvl w:val="1"/>
+          <w:numId w:val="4"/>
+        </w:numPr>
+        <w:ind w:left="1440" w:hanging="360"/>
         <w:rPr>
           <w:u w:val="none"/>
         </w:rPr>
@@ -753,15 +957,13 @@
           <w:numId w:val="1"/>
         </w:numPr>
         <w:ind w:left="720" w:hanging="360"/>
-        <w:rPr>
-          <w:u w:val="none"/>
-        </w:rPr>
-      </w:pPr>
-      <w:r>
-        <w:rPr>
-          <w:rtl w:val="0"/>
-        </w:rPr>
-        <w:t xml:space="preserve">Course name is displayed as the page header</w:t>
+        <w:rPr/>
+      </w:pPr>
+      <w:r>
+        <w:rPr>
+          <w:rtl w:val="0"/>
+        </w:rPr>
+        <w:t xml:space="preserve">The initial display is the Congestion tab</w:t>
       </w:r>
     </w:p>
     <w:p>
@@ -790,6 +992,186 @@
         </w:numPr>
         <w:ind w:left="720" w:hanging="360"/>
         <w:rPr>
+          <w:u w:val="none"/>
+        </w:rPr>
+      </w:pPr>
+      <w:r>
+        <w:rPr>
+          <w:rtl w:val="0"/>
+        </w:rPr>
+        <w:t xml:space="preserve">The Congestion tab shows the wait times in both a line graph and table format</w:t>
+      </w:r>
+    </w:p>
+    <w:p>
+      <w:pPr>
+        <w:numPr>
+          <w:ilvl w:val="1"/>
+          <w:numId w:val="1"/>
+        </w:numPr>
+        <w:ind w:left="1440" w:hanging="360"/>
+        <w:rPr>
+          <w:u w:val="none"/>
+        </w:rPr>
+      </w:pPr>
+      <w:r>
+        <w:rPr>
+          <w:rtl w:val="0"/>
+        </w:rPr>
+        <w:t xml:space="preserve">Expected result</w:t>
+      </w:r>
+    </w:p>
+    <w:p>
+      <w:pPr>
+        <w:numPr>
+          <w:ilvl w:val="0"/>
+          <w:numId w:val="1"/>
+        </w:numPr>
+        <w:ind w:left="720" w:hanging="360"/>
+        <w:rPr>
+          <w:u w:val="none"/>
+        </w:rPr>
+      </w:pPr>
+      <w:r>
+        <w:rPr>
+          <w:rtl w:val="0"/>
+        </w:rPr>
+        <w:t xml:space="preserve">The Congestion tab has the number of groups at each hole in a table format</w:t>
+      </w:r>
+    </w:p>
+    <w:p>
+      <w:pPr>
+        <w:numPr>
+          <w:ilvl w:val="1"/>
+          <w:numId w:val="1"/>
+        </w:numPr>
+        <w:ind w:left="1440" w:hanging="360"/>
+        <w:rPr>
+          <w:u w:val="none"/>
+        </w:rPr>
+      </w:pPr>
+      <w:r>
+        <w:rPr>
+          <w:rtl w:val="0"/>
+        </w:rPr>
+        <w:t xml:space="preserve">Expected result</w:t>
+      </w:r>
+    </w:p>
+    <w:p>
+      <w:pPr>
+        <w:numPr>
+          <w:ilvl w:val="0"/>
+          <w:numId w:val="1"/>
+        </w:numPr>
+        <w:ind w:left="720" w:hanging="360"/>
+        <w:rPr>
+          <w:u w:val="none"/>
+        </w:rPr>
+      </w:pPr>
+      <w:r>
+        <w:rPr>
+          <w:rtl w:val="0"/>
+        </w:rPr>
+        <w:t xml:space="preserve">The congestion tab updates as players move through the course</w:t>
+      </w:r>
+    </w:p>
+    <w:p>
+      <w:pPr>
+        <w:numPr>
+          <w:ilvl w:val="1"/>
+          <w:numId w:val="1"/>
+        </w:numPr>
+        <w:ind w:left="1440" w:hanging="360"/>
+        <w:rPr>
+          <w:u w:val="none"/>
+        </w:rPr>
+      </w:pPr>
+      <w:r>
+        <w:rPr>
+          <w:rtl w:val="0"/>
+        </w:rPr>
+        <w:t xml:space="preserve">Expected result</w:t>
+      </w:r>
+    </w:p>
+    <w:p>
+      <w:pPr>
+        <w:numPr>
+          <w:ilvl w:val="0"/>
+          <w:numId w:val="1"/>
+        </w:numPr>
+        <w:ind w:left="720" w:hanging="360"/>
+        <w:rPr>
+          <w:u w:val="none"/>
+        </w:rPr>
+      </w:pPr>
+      <w:r>
+        <w:rPr>
+          <w:rtl w:val="0"/>
+        </w:rPr>
+        <w:t xml:space="preserve">On the Congestion tab there are loading spinners while the data is loading</w:t>
+      </w:r>
+    </w:p>
+    <w:p>
+      <w:pPr>
+        <w:numPr>
+          <w:ilvl w:val="1"/>
+          <w:numId w:val="1"/>
+        </w:numPr>
+        <w:ind w:left="1440" w:hanging="360"/>
+        <w:rPr>
+          <w:u w:val="none"/>
+        </w:rPr>
+      </w:pPr>
+      <w:r>
+        <w:rPr>
+          <w:rtl w:val="0"/>
+        </w:rPr>
+        <w:t xml:space="preserve">Expected result</w:t>
+      </w:r>
+    </w:p>
+    <w:p>
+      <w:pPr>
+        <w:numPr>
+          <w:ilvl w:val="0"/>
+          <w:numId w:val="1"/>
+        </w:numPr>
+        <w:ind w:left="720" w:hanging="360"/>
+        <w:rPr>
+          <w:u w:val="none"/>
+        </w:rPr>
+      </w:pPr>
+      <w:r>
+        <w:rPr>
+          <w:rtl w:val="0"/>
+        </w:rPr>
+        <w:t xml:space="preserve">Course name is displayed as the header in the general description card</w:t>
+      </w:r>
+    </w:p>
+    <w:p>
+      <w:pPr>
+        <w:numPr>
+          <w:ilvl w:val="1"/>
+          <w:numId w:val="1"/>
+        </w:numPr>
+        <w:ind w:left="1440" w:hanging="360"/>
+        <w:rPr>
+          <w:u w:val="none"/>
+        </w:rPr>
+      </w:pPr>
+      <w:r>
+        <w:rPr>
+          <w:rtl w:val="0"/>
+        </w:rPr>
+        <w:t xml:space="preserve">Expected result</w:t>
+      </w:r>
+    </w:p>
+    <w:p>
+      <w:pPr>
+        <w:numPr>
+          <w:ilvl w:val="0"/>
+          <w:numId w:val="1"/>
+        </w:numPr>
+        <w:ind w:left="720" w:hanging="360"/>
+        <w:rPr>
           <w:highlight w:val="yellow"/>
         </w:rPr>
       </w:pPr>
@@ -1180,6 +1562,42 @@
     </w:p>
     <w:p>
       <w:pPr>
+        <w:numPr>
+          <w:ilvl w:val="0"/>
+          <w:numId w:val="1"/>
+        </w:numPr>
+        <w:ind w:left="720" w:hanging="360"/>
+        <w:rPr>
+          <w:u w:val="none"/>
+        </w:rPr>
+      </w:pPr>
+      <w:r>
+        <w:rPr>
+          <w:rtl w:val="0"/>
+        </w:rPr>
+        <w:t xml:space="preserve">Clicking edit on another tile while another is currently in edit mode</w:t>
+      </w:r>
+    </w:p>
+    <w:p>
+      <w:pPr>
+        <w:numPr>
+          <w:ilvl w:val="1"/>
+          <w:numId w:val="1"/>
+        </w:numPr>
+        <w:ind w:left="1440" w:hanging="360"/>
+        <w:rPr>
+          <w:u w:val="none"/>
+        </w:rPr>
+      </w:pPr>
+      <w:r>
+        <w:rPr>
+          <w:rtl w:val="0"/>
+        </w:rPr>
+        <w:t xml:space="preserve">The tab switches to edit and the old one switches to read only - expected result</w:t>
+      </w:r>
+    </w:p>
+    <w:p>
+      <w:pPr>
         <w:ind w:left="0" w:firstLine="0"/>
         <w:rPr>
           <w:u w:val="single"/>
@@ -1190,7 +1608,7 @@
           <w:u w:val="single"/>
           <w:rtl w:val="0"/>
         </w:rPr>
-        <w:t xml:space="preserve">Geofencing</w:t>
+        <w:t xml:space="preserve">Geofencing (in Course Overview)</w:t>
       </w:r>
     </w:p>
     <w:p>
@@ -1375,6 +1793,78 @@
     </w:p>
     <w:p>
       <w:pPr>
+        <w:numPr>
+          <w:ilvl w:val="0"/>
+          <w:numId w:val="1"/>
+        </w:numPr>
+        <w:ind w:left="720" w:hanging="360"/>
+        <w:rPr>
+          <w:u w:val="none"/>
+        </w:rPr>
+      </w:pPr>
+      <w:r>
+        <w:rPr>
+          <w:rtl w:val="0"/>
+        </w:rPr>
+        <w:t xml:space="preserve">When geofencing is not complete the field in the general tile in the hole reads ‘Not Complete’ in red</w:t>
+      </w:r>
+    </w:p>
+    <w:p>
+      <w:pPr>
+        <w:numPr>
+          <w:ilvl w:val="1"/>
+          <w:numId w:val="1"/>
+        </w:numPr>
+        <w:ind w:left="1440" w:hanging="360"/>
+        <w:rPr>
+          <w:u w:val="none"/>
+        </w:rPr>
+      </w:pPr>
+      <w:r>
+        <w:rPr>
+          <w:rtl w:val="0"/>
+        </w:rPr>
+        <w:t xml:space="preserve">Expected result</w:t>
+      </w:r>
+    </w:p>
+    <w:p>
+      <w:pPr>
+        <w:numPr>
+          <w:ilvl w:val="0"/>
+          <w:numId w:val="1"/>
+        </w:numPr>
+        <w:ind w:left="720" w:hanging="360"/>
+        <w:rPr>
+          <w:u w:val="none"/>
+        </w:rPr>
+      </w:pPr>
+      <w:r>
+        <w:rPr>
+          <w:rtl w:val="0"/>
+        </w:rPr>
+        <w:t xml:space="preserve">When geofencing is complete for the hole the field in the general tab reads ‘Complete’ in green</w:t>
+      </w:r>
+    </w:p>
+    <w:p>
+      <w:pPr>
+        <w:numPr>
+          <w:ilvl w:val="1"/>
+          <w:numId w:val="1"/>
+        </w:numPr>
+        <w:ind w:left="1440" w:hanging="360"/>
+        <w:rPr>
+          <w:u w:val="none"/>
+        </w:rPr>
+      </w:pPr>
+      <w:r>
+        <w:rPr>
+          <w:rtl w:val="0"/>
+        </w:rPr>
+        <w:t xml:space="preserve">Expected result</w:t>
+      </w:r>
+    </w:p>
+    <w:p>
+      <w:pPr>
         <w:ind w:left="0" w:firstLine="0"/>
         <w:rPr>
           <w:u w:val="single"/>
@@ -1563,6 +2053,126 @@
         <w:rPr>
           <w:rtl w:val="0"/>
         </w:rPr>
+        <w:t xml:space="preserve">Clicking expand all with 5 tabs expanded</w:t>
+      </w:r>
+    </w:p>
+    <w:p>
+      <w:pPr>
+        <w:numPr>
+          <w:ilvl w:val="1"/>
+          <w:numId w:val="3"/>
+        </w:numPr>
+        <w:ind w:left="1440" w:hanging="360"/>
+      </w:pPr>
+      <w:r>
+        <w:rPr>
+          <w:rtl w:val="0"/>
+        </w:rPr>
+        <w:t xml:space="preserve">All accordions expanded - expected result</w:t>
+      </w:r>
+    </w:p>
+    <w:p>
+      <w:pPr>
+        <w:numPr>
+          <w:ilvl w:val="0"/>
+          <w:numId w:val="3"/>
+        </w:numPr>
+        <w:ind w:left="720" w:hanging="360"/>
+      </w:pPr>
+      <w:r>
+        <w:rPr>
+          <w:rtl w:val="0"/>
+        </w:rPr>
+        <w:t xml:space="preserve">Clicking expand all with 6 tabs expanded</w:t>
+      </w:r>
+    </w:p>
+    <w:p>
+      <w:pPr>
+        <w:numPr>
+          <w:ilvl w:val="1"/>
+          <w:numId w:val="3"/>
+        </w:numPr>
+        <w:ind w:left="1440" w:hanging="360"/>
+      </w:pPr>
+      <w:r>
+        <w:rPr>
+          <w:rtl w:val="0"/>
+        </w:rPr>
+        <w:t xml:space="preserve">All accordions expanded - expected result</w:t>
+      </w:r>
+    </w:p>
+    <w:p>
+      <w:pPr>
+        <w:numPr>
+          <w:ilvl w:val="0"/>
+          <w:numId w:val="3"/>
+        </w:numPr>
+        <w:ind w:left="720" w:hanging="360"/>
+      </w:pPr>
+      <w:r>
+        <w:rPr>
+          <w:rtl w:val="0"/>
+        </w:rPr>
+        <w:t xml:space="preserve">Clicking expand all with 7 tabs expanded</w:t>
+      </w:r>
+    </w:p>
+    <w:p>
+      <w:pPr>
+        <w:numPr>
+          <w:ilvl w:val="1"/>
+          <w:numId w:val="3"/>
+        </w:numPr>
+        <w:ind w:left="1440" w:hanging="360"/>
+      </w:pPr>
+      <w:r>
+        <w:rPr>
+          <w:rtl w:val="0"/>
+        </w:rPr>
+        <w:t xml:space="preserve">All accordions expanded - expected result</w:t>
+      </w:r>
+    </w:p>
+    <w:p>
+      <w:pPr>
+        <w:numPr>
+          <w:ilvl w:val="0"/>
+          <w:numId w:val="3"/>
+        </w:numPr>
+        <w:ind w:left="720" w:hanging="360"/>
+      </w:pPr>
+      <w:r>
+        <w:rPr>
+          <w:rtl w:val="0"/>
+        </w:rPr>
+        <w:t xml:space="preserve">Clicking expand all with 8 tabs expanded</w:t>
+      </w:r>
+    </w:p>
+    <w:p>
+      <w:pPr>
+        <w:numPr>
+          <w:ilvl w:val="1"/>
+          <w:numId w:val="3"/>
+        </w:numPr>
+        <w:ind w:left="1440" w:hanging="360"/>
+      </w:pPr>
+      <w:r>
+        <w:rPr>
+          <w:rtl w:val="0"/>
+        </w:rPr>
+        <w:t xml:space="preserve">All accordions expanded - expected result</w:t>
+      </w:r>
+    </w:p>
+    <w:p>
+      <w:pPr>
+        <w:numPr>
+          <w:ilvl w:val="0"/>
+          <w:numId w:val="3"/>
+        </w:numPr>
+        <w:ind w:left="720" w:hanging="360"/>
+      </w:pPr>
+      <w:r>
+        <w:rPr>
+          <w:rtl w:val="0"/>
+        </w:rPr>
         <w:t xml:space="preserve">Clicking collapse all with all accordions expanded</w:t>
       </w:r>
     </w:p>
@@ -1708,15 +2318,261 @@
           <w:numId w:val="3"/>
         </w:numPr>
         <w:ind w:left="720" w:hanging="360"/>
-        <w:rPr>
-          <w:u w:val="none"/>
-        </w:rPr>
-      </w:pPr>
-      <w:r>
-        <w:rPr>
-          <w:rtl w:val="0"/>
-        </w:rPr>
-        <w:t xml:space="preserve">Clicking ‘Download GPTM Mobile’ button with the ‘Download the Mobile App expanded’</w:t>
+      </w:pPr>
+      <w:r>
+        <w:rPr>
+          <w:rtl w:val="0"/>
+        </w:rPr>
+        <w:t xml:space="preserve">Clicking collapse all with 5 tabs collapsed</w:t>
+      </w:r>
+    </w:p>
+    <w:p>
+      <w:pPr>
+        <w:numPr>
+          <w:ilvl w:val="1"/>
+          <w:numId w:val="3"/>
+        </w:numPr>
+        <w:ind w:left="1440" w:hanging="360"/>
+      </w:pPr>
+      <w:r>
+        <w:rPr>
+          <w:rtl w:val="0"/>
+        </w:rPr>
+        <w:t xml:space="preserve">All accordions collapse - expected result</w:t>
+      </w:r>
+    </w:p>
+    <w:p>
+      <w:pPr>
+        <w:numPr>
+          <w:ilvl w:val="0"/>
+          <w:numId w:val="3"/>
+        </w:numPr>
+        <w:ind w:left="720" w:hanging="360"/>
+      </w:pPr>
+      <w:r>
+        <w:rPr>
+          <w:rtl w:val="0"/>
+        </w:rPr>
+        <w:t xml:space="preserve">Clicking collapse all with 6 tabs collapsed</w:t>
+      </w:r>
+    </w:p>
+    <w:p>
+      <w:pPr>
+        <w:numPr>
+          <w:ilvl w:val="1"/>
+          <w:numId w:val="3"/>
+        </w:numPr>
+        <w:ind w:left="1440" w:hanging="360"/>
+      </w:pPr>
+      <w:r>
+        <w:rPr>
+          <w:rtl w:val="0"/>
+        </w:rPr>
+        <w:t xml:space="preserve">All accordions collapse - expected result</w:t>
+      </w:r>
+    </w:p>
+    <w:p>
+      <w:pPr>
+        <w:numPr>
+          <w:ilvl w:val="0"/>
+          <w:numId w:val="3"/>
+        </w:numPr>
+        <w:ind w:left="720" w:hanging="360"/>
+      </w:pPr>
+      <w:r>
+        <w:rPr>
+          <w:rtl w:val="0"/>
+        </w:rPr>
+        <w:t xml:space="preserve">Clicking collapse all with 7 tabs collapsed</w:t>
+      </w:r>
+    </w:p>
+    <w:p>
+      <w:pPr>
+        <w:numPr>
+          <w:ilvl w:val="1"/>
+          <w:numId w:val="3"/>
+        </w:numPr>
+        <w:ind w:left="1440" w:hanging="360"/>
+      </w:pPr>
+      <w:r>
+        <w:rPr>
+          <w:rtl w:val="0"/>
+        </w:rPr>
+        <w:t xml:space="preserve">All accordions collapse - expected result</w:t>
+      </w:r>
+    </w:p>
+    <w:p>
+      <w:pPr>
+        <w:numPr>
+          <w:ilvl w:val="0"/>
+          <w:numId w:val="3"/>
+        </w:numPr>
+        <w:ind w:left="720" w:hanging="360"/>
+      </w:pPr>
+      <w:r>
+        <w:rPr>
+          <w:rtl w:val="0"/>
+        </w:rPr>
+        <w:t xml:space="preserve">Clicking collapse all with 8 tabs collapsed</w:t>
+      </w:r>
+    </w:p>
+    <w:p>
+      <w:pPr>
+        <w:numPr>
+          <w:ilvl w:val="1"/>
+          <w:numId w:val="3"/>
+        </w:numPr>
+        <w:ind w:left="1440" w:hanging="360"/>
+      </w:pPr>
+      <w:r>
+        <w:rPr>
+          <w:rtl w:val="0"/>
+        </w:rPr>
+        <w:t xml:space="preserve">All accordions collapse - expected result</w:t>
+      </w:r>
+    </w:p>
+    <w:p>
+      <w:pPr>
+        <w:numPr>
+          <w:ilvl w:val="0"/>
+          <w:numId w:val="3"/>
+        </w:numPr>
+        <w:ind w:left="720" w:hanging="360"/>
+        <w:rPr>
+          <w:u w:val="none"/>
+        </w:rPr>
+      </w:pPr>
+      <w:r>
+        <w:rPr>
+          <w:rtl w:val="0"/>
+        </w:rPr>
+        <w:t xml:space="preserve">Clicking ‘Change email’ with ‘Change your account’s email address’ expanded</w:t>
+      </w:r>
+    </w:p>
+    <w:p>
+      <w:pPr>
+        <w:numPr>
+          <w:ilvl w:val="1"/>
+          <w:numId w:val="3"/>
+        </w:numPr>
+        <w:ind w:left="1440" w:hanging="360"/>
+        <w:rPr>
+          <w:u w:val="none"/>
+        </w:rPr>
+      </w:pPr>
+      <w:r>
+        <w:rPr>
+          <w:rtl w:val="0"/>
+        </w:rPr>
+        <w:t xml:space="preserve">If blank validation error and no change - expected result</w:t>
+      </w:r>
+    </w:p>
+    <w:p>
+      <w:pPr>
+        <w:numPr>
+          <w:ilvl w:val="1"/>
+          <w:numId w:val="3"/>
+        </w:numPr>
+        <w:ind w:left="1440" w:hanging="360"/>
+        <w:rPr>
+          <w:u w:val="none"/>
+        </w:rPr>
+      </w:pPr>
+      <w:r>
+        <w:rPr>
+          <w:rtl w:val="0"/>
+        </w:rPr>
+        <w:t xml:space="preserve">If not blank but not in an email format - no change - expected result</w:t>
+      </w:r>
+    </w:p>
+    <w:p>
+      <w:pPr>
+        <w:numPr>
+          <w:ilvl w:val="1"/>
+          <w:numId w:val="3"/>
+        </w:numPr>
+        <w:ind w:left="1440" w:hanging="360"/>
+        <w:rPr>
+          <w:u w:val="none"/>
+        </w:rPr>
+      </w:pPr>
+      <w:r>
+        <w:rPr>
+          <w:rtl w:val="0"/>
+        </w:rPr>
+        <w:t xml:space="preserve">If in a correct email format</w:t>
+      </w:r>
+    </w:p>
+    <w:p>
+      <w:pPr>
+        <w:numPr>
+          <w:ilvl w:val="2"/>
+          <w:numId w:val="3"/>
+        </w:numPr>
+        <w:ind w:left="2160" w:hanging="360"/>
+        <w:rPr>
+          <w:u w:val="none"/>
+        </w:rPr>
+      </w:pPr>
+      <w:r>
+        <w:rPr>
+          <w:rtl w:val="0"/>
+        </w:rPr>
+        <w:t xml:space="preserve">Buttons change to confirm and cancel - expected result</w:t>
+      </w:r>
+    </w:p>
+    <w:p>
+      <w:pPr>
+        <w:numPr>
+          <w:ilvl w:val="3"/>
+          <w:numId w:val="3"/>
+        </w:numPr>
+        <w:ind w:left="2880" w:hanging="360"/>
+        <w:rPr>
+          <w:u w:val="none"/>
+        </w:rPr>
+      </w:pPr>
+      <w:r>
+        <w:rPr>
+          <w:rtl w:val="0"/>
+        </w:rPr>
+        <w:t xml:space="preserve">If cancel is pressed it switches button back to the original - expected result</w:t>
+      </w:r>
+    </w:p>
+    <w:p>
+      <w:pPr>
+        <w:numPr>
+          <w:ilvl w:val="3"/>
+          <w:numId w:val="3"/>
+        </w:numPr>
+        <w:ind w:left="2880" w:hanging="360"/>
+        <w:rPr>
+          <w:u w:val="none"/>
+        </w:rPr>
+      </w:pPr>
+      <w:r>
+        <w:rPr>
+          <w:rtl w:val="0"/>
+        </w:rPr>
+        <w:t xml:space="preserve">If confirm is pressed it gives a confirmation message that the email is sent and explains that they won’t be able to log in again until the new email has been verified -  expected result</w:t>
+      </w:r>
+    </w:p>
+    <w:p>
+      <w:pPr>
+        <w:numPr>
+          <w:ilvl w:val="0"/>
+          <w:numId w:val="3"/>
+        </w:numPr>
+        <w:ind w:left="720" w:hanging="360"/>
+        <w:rPr>
+          <w:u w:val="none"/>
+        </w:rPr>
+      </w:pPr>
+      <w:r>
+        <w:rPr>
+          <w:rtl w:val="0"/>
+        </w:rPr>
+        <w:t xml:space="preserve">Clicking ‘Google Play’ hyperlink with the ‘Download the Mobile App’ expanded</w:t>
       </w:r>
     </w:p>
     <w:p>
@@ -1735,6 +2591,36 @@
           <w:rtl w:val="0"/>
         </w:rPr>
         <w:t xml:space="preserve">Reroutes to the Google Play App Store in a new tab - expected result</w:t>
+      </w:r>
+    </w:p>
+    <w:p>
+      <w:pPr>
+        <w:numPr>
+          <w:ilvl w:val="0"/>
+          <w:numId w:val="3"/>
+        </w:numPr>
+        <w:ind w:left="720" w:hanging="360"/>
+      </w:pPr>
+      <w:r>
+        <w:rPr>
+          <w:rtl w:val="0"/>
+        </w:rPr>
+        <w:t xml:space="preserve">Clicking ‘email’ hyperlink with the ‘Contact us’’ expanded</w:t>
+      </w:r>
+    </w:p>
+    <w:p>
+      <w:pPr>
+        <w:numPr>
+          <w:ilvl w:val="1"/>
+          <w:numId w:val="3"/>
+        </w:numPr>
+        <w:ind w:left="1440" w:hanging="360"/>
+      </w:pPr>
+      <w:r>
+        <w:rPr>
+          <w:rtl w:val="0"/>
+        </w:rPr>
+        <w:t xml:space="preserve">Reroutes to an email draft in a new tab - expected result</w:t>
       </w:r>
     </w:p>
     <w:sectPr>

</xml_diff>

<commit_message>
Revert "Revert "Merge remote-tracking branch 'origin' into anon_features""
This reverts commit 19d110ad63a0d2cf44abb0bd0de0faf4d95fdf1b.
</commit_message>
<xml_diff>
--- a/Documentation/QA Testing/Admin Website QA.docx
+++ b/Documentation/QA Testing/Admin Website QA.docx
@@ -187,6 +187,42 @@
         <w:rPr>
           <w:rtl w:val="0"/>
         </w:rPr>
+        <w:t xml:space="preserve">Input an email and password that has not been verified via email</w:t>
+      </w:r>
+    </w:p>
+    <w:p>
+      <w:pPr>
+        <w:numPr>
+          <w:ilvl w:val="1"/>
+          <w:numId w:val="5"/>
+        </w:numPr>
+        <w:ind w:left="1440" w:hanging="360"/>
+        <w:rPr>
+          <w:u w:val="none"/>
+        </w:rPr>
+      </w:pPr>
+      <w:r>
+        <w:rPr>
+          <w:rtl w:val="0"/>
+        </w:rPr>
+        <w:t xml:space="preserve">Error displayed saying “Not yet verified” - expected result</w:t>
+      </w:r>
+    </w:p>
+    <w:p>
+      <w:pPr>
+        <w:numPr>
+          <w:ilvl w:val="0"/>
+          <w:numId w:val="5"/>
+        </w:numPr>
+        <w:ind w:left="720" w:hanging="360"/>
+        <w:rPr>
+          <w:u w:val="none"/>
+        </w:rPr>
+      </w:pPr>
+      <w:r>
+        <w:rPr>
+          <w:rtl w:val="0"/>
+        </w:rPr>
         <w:t xml:space="preserve">Input an email and password that is not registered</w:t>
       </w:r>
     </w:p>
@@ -276,6 +312,114 @@
     </w:p>
     <w:p>
       <w:pPr>
+        <w:numPr>
+          <w:ilvl w:val="0"/>
+          <w:numId w:val="5"/>
+        </w:numPr>
+        <w:ind w:left="720" w:hanging="360"/>
+        <w:rPr>
+          <w:u w:val="none"/>
+        </w:rPr>
+      </w:pPr>
+      <w:r>
+        <w:rPr>
+          <w:rtl w:val="0"/>
+        </w:rPr>
+        <w:t xml:space="preserve">Loading bar</w:t>
+      </w:r>
+    </w:p>
+    <w:p>
+      <w:pPr>
+        <w:numPr>
+          <w:ilvl w:val="1"/>
+          <w:numId w:val="5"/>
+        </w:numPr>
+        <w:ind w:left="1440" w:hanging="360"/>
+        <w:rPr>
+          <w:u w:val="none"/>
+        </w:rPr>
+      </w:pPr>
+      <w:r>
+        <w:rPr>
+          <w:rtl w:val="0"/>
+        </w:rPr>
+        <w:t xml:space="preserve">Starts</w:t>
+      </w:r>
+    </w:p>
+    <w:p>
+      <w:pPr>
+        <w:numPr>
+          <w:ilvl w:val="2"/>
+          <w:numId w:val="5"/>
+        </w:numPr>
+        <w:ind w:left="2160" w:hanging="360"/>
+        <w:rPr>
+          <w:u w:val="none"/>
+        </w:rPr>
+      </w:pPr>
+      <w:r>
+        <w:rPr>
+          <w:rtl w:val="0"/>
+        </w:rPr>
+        <w:t xml:space="preserve">After the button is pressed - expected result</w:t>
+      </w:r>
+    </w:p>
+    <w:p>
+      <w:pPr>
+        <w:numPr>
+          <w:ilvl w:val="1"/>
+          <w:numId w:val="5"/>
+        </w:numPr>
+        <w:ind w:left="1440" w:hanging="360"/>
+        <w:rPr>
+          <w:u w:val="none"/>
+        </w:rPr>
+      </w:pPr>
+      <w:r>
+        <w:rPr>
+          <w:rtl w:val="0"/>
+        </w:rPr>
+        <w:t xml:space="preserve">Stops</w:t>
+      </w:r>
+    </w:p>
+    <w:p>
+      <w:pPr>
+        <w:numPr>
+          <w:ilvl w:val="2"/>
+          <w:numId w:val="5"/>
+        </w:numPr>
+        <w:ind w:left="2160" w:hanging="360"/>
+        <w:rPr>
+          <w:u w:val="none"/>
+        </w:rPr>
+      </w:pPr>
+      <w:r>
+        <w:rPr>
+          <w:rtl w:val="0"/>
+        </w:rPr>
+        <w:t xml:space="preserve">When a validation error is returned - expected result</w:t>
+      </w:r>
+    </w:p>
+    <w:p>
+      <w:pPr>
+        <w:numPr>
+          <w:ilvl w:val="2"/>
+          <w:numId w:val="5"/>
+        </w:numPr>
+        <w:ind w:left="2160" w:hanging="360"/>
+        <w:rPr>
+          <w:u w:val="none"/>
+        </w:rPr>
+      </w:pPr>
+      <w:r>
+        <w:rPr>
+          <w:rtl w:val="0"/>
+        </w:rPr>
+        <w:t xml:space="preserve">When the login attempt is a success - expected result</w:t>
+      </w:r>
+    </w:p>
+    <w:p>
+      <w:pPr>
         <w:rPr>
           <w:u w:val="single"/>
         </w:rPr>
@@ -465,7 +609,7 @@
         <w:rPr>
           <w:rtl w:val="0"/>
         </w:rPr>
-        <w:t xml:space="preserve">Prompt displays saying that the account has been registered - expected result</w:t>
+        <w:t xml:space="preserve">Prompt displays saying that the verification email has been sent - expected result</w:t>
       </w:r>
     </w:p>
     <w:p>
@@ -595,15 +739,12 @@
           <w:numId w:val="4"/>
         </w:numPr>
         <w:ind w:left="720" w:hanging="360"/>
-        <w:rPr>
-          <w:u w:val="none"/>
-        </w:rPr>
-      </w:pPr>
-      <w:r>
-        <w:rPr>
-          <w:rtl w:val="0"/>
-        </w:rPr>
-        <w:t xml:space="preserve">In requests, when clicking complete</w:t>
+      </w:pPr>
+      <w:r>
+        <w:rPr>
+          <w:rtl w:val="0"/>
+        </w:rPr>
+        <w:t xml:space="preserve">In requests, when clicking the yellow check icon button</w:t>
       </w:r>
     </w:p>
     <w:p>
@@ -613,6 +754,69 @@
           <w:numId w:val="4"/>
         </w:numPr>
         <w:ind w:left="1440" w:hanging="360"/>
+      </w:pPr>
+      <w:r>
+        <w:rPr>
+          <w:rtl w:val="0"/>
+        </w:rPr>
+        <w:t xml:space="preserve">Request status is changed to ‘In Progress’ - expected result</w:t>
+      </w:r>
+    </w:p>
+    <w:p>
+      <w:pPr>
+        <w:numPr>
+          <w:ilvl w:val="0"/>
+          <w:numId w:val="4"/>
+        </w:numPr>
+        <w:ind w:left="720" w:hanging="360"/>
+      </w:pPr>
+      <w:r>
+        <w:rPr>
+          <w:rtl w:val="0"/>
+        </w:rPr>
+        <w:t xml:space="preserve">In requests, when clicking the purple check icon button</w:t>
+      </w:r>
+    </w:p>
+    <w:p>
+      <w:pPr>
+        <w:numPr>
+          <w:ilvl w:val="1"/>
+          <w:numId w:val="4"/>
+        </w:numPr>
+        <w:ind w:left="1440" w:hanging="360"/>
+      </w:pPr>
+      <w:r>
+        <w:rPr>
+          <w:rtl w:val="0"/>
+        </w:rPr>
+        <w:t xml:space="preserve">Request status is changed to ‘Complete’ - expected result</w:t>
+      </w:r>
+    </w:p>
+    <w:p>
+      <w:pPr>
+        <w:numPr>
+          <w:ilvl w:val="0"/>
+          <w:numId w:val="4"/>
+        </w:numPr>
+        <w:ind w:left="720" w:hanging="360"/>
+        <w:rPr>
+          <w:u w:val="none"/>
+        </w:rPr>
+      </w:pPr>
+      <w:r>
+        <w:rPr>
+          <w:rtl w:val="0"/>
+        </w:rPr>
+        <w:t xml:space="preserve">In requests, when clicking the red minus icon button</w:t>
+      </w:r>
+    </w:p>
+    <w:p>
+      <w:pPr>
+        <w:numPr>
+          <w:ilvl w:val="1"/>
+          <w:numId w:val="4"/>
+        </w:numPr>
+        <w:ind w:left="1440" w:hanging="360"/>
         <w:rPr>
           <w:u w:val="none"/>
         </w:rPr>
@@ -753,15 +957,13 @@
           <w:numId w:val="1"/>
         </w:numPr>
         <w:ind w:left="720" w:hanging="360"/>
-        <w:rPr>
-          <w:u w:val="none"/>
-        </w:rPr>
-      </w:pPr>
-      <w:r>
-        <w:rPr>
-          <w:rtl w:val="0"/>
-        </w:rPr>
-        <w:t xml:space="preserve">Course name is displayed as the page header</w:t>
+        <w:rPr/>
+      </w:pPr>
+      <w:r>
+        <w:rPr>
+          <w:rtl w:val="0"/>
+        </w:rPr>
+        <w:t xml:space="preserve">The initial display is the Congestion tab</w:t>
       </w:r>
     </w:p>
     <w:p>
@@ -790,6 +992,186 @@
         </w:numPr>
         <w:ind w:left="720" w:hanging="360"/>
         <w:rPr>
+          <w:u w:val="none"/>
+        </w:rPr>
+      </w:pPr>
+      <w:r>
+        <w:rPr>
+          <w:rtl w:val="0"/>
+        </w:rPr>
+        <w:t xml:space="preserve">The Congestion tab shows the wait times in both a line graph and table format</w:t>
+      </w:r>
+    </w:p>
+    <w:p>
+      <w:pPr>
+        <w:numPr>
+          <w:ilvl w:val="1"/>
+          <w:numId w:val="1"/>
+        </w:numPr>
+        <w:ind w:left="1440" w:hanging="360"/>
+        <w:rPr>
+          <w:u w:val="none"/>
+        </w:rPr>
+      </w:pPr>
+      <w:r>
+        <w:rPr>
+          <w:rtl w:val="0"/>
+        </w:rPr>
+        <w:t xml:space="preserve">Expected result</w:t>
+      </w:r>
+    </w:p>
+    <w:p>
+      <w:pPr>
+        <w:numPr>
+          <w:ilvl w:val="0"/>
+          <w:numId w:val="1"/>
+        </w:numPr>
+        <w:ind w:left="720" w:hanging="360"/>
+        <w:rPr>
+          <w:u w:val="none"/>
+        </w:rPr>
+      </w:pPr>
+      <w:r>
+        <w:rPr>
+          <w:rtl w:val="0"/>
+        </w:rPr>
+        <w:t xml:space="preserve">The Congestion tab has the number of groups at each hole in a table format</w:t>
+      </w:r>
+    </w:p>
+    <w:p>
+      <w:pPr>
+        <w:numPr>
+          <w:ilvl w:val="1"/>
+          <w:numId w:val="1"/>
+        </w:numPr>
+        <w:ind w:left="1440" w:hanging="360"/>
+        <w:rPr>
+          <w:u w:val="none"/>
+        </w:rPr>
+      </w:pPr>
+      <w:r>
+        <w:rPr>
+          <w:rtl w:val="0"/>
+        </w:rPr>
+        <w:t xml:space="preserve">Expected result</w:t>
+      </w:r>
+    </w:p>
+    <w:p>
+      <w:pPr>
+        <w:numPr>
+          <w:ilvl w:val="0"/>
+          <w:numId w:val="1"/>
+        </w:numPr>
+        <w:ind w:left="720" w:hanging="360"/>
+        <w:rPr>
+          <w:u w:val="none"/>
+        </w:rPr>
+      </w:pPr>
+      <w:r>
+        <w:rPr>
+          <w:rtl w:val="0"/>
+        </w:rPr>
+        <w:t xml:space="preserve">The congestion tab updates as players move through the course</w:t>
+      </w:r>
+    </w:p>
+    <w:p>
+      <w:pPr>
+        <w:numPr>
+          <w:ilvl w:val="1"/>
+          <w:numId w:val="1"/>
+        </w:numPr>
+        <w:ind w:left="1440" w:hanging="360"/>
+        <w:rPr>
+          <w:u w:val="none"/>
+        </w:rPr>
+      </w:pPr>
+      <w:r>
+        <w:rPr>
+          <w:rtl w:val="0"/>
+        </w:rPr>
+        <w:t xml:space="preserve">Expected result</w:t>
+      </w:r>
+    </w:p>
+    <w:p>
+      <w:pPr>
+        <w:numPr>
+          <w:ilvl w:val="0"/>
+          <w:numId w:val="1"/>
+        </w:numPr>
+        <w:ind w:left="720" w:hanging="360"/>
+        <w:rPr>
+          <w:u w:val="none"/>
+        </w:rPr>
+      </w:pPr>
+      <w:r>
+        <w:rPr>
+          <w:rtl w:val="0"/>
+        </w:rPr>
+        <w:t xml:space="preserve">On the Congestion tab there are loading spinners while the data is loading</w:t>
+      </w:r>
+    </w:p>
+    <w:p>
+      <w:pPr>
+        <w:numPr>
+          <w:ilvl w:val="1"/>
+          <w:numId w:val="1"/>
+        </w:numPr>
+        <w:ind w:left="1440" w:hanging="360"/>
+        <w:rPr>
+          <w:u w:val="none"/>
+        </w:rPr>
+      </w:pPr>
+      <w:r>
+        <w:rPr>
+          <w:rtl w:val="0"/>
+        </w:rPr>
+        <w:t xml:space="preserve">Expected result</w:t>
+      </w:r>
+    </w:p>
+    <w:p>
+      <w:pPr>
+        <w:numPr>
+          <w:ilvl w:val="0"/>
+          <w:numId w:val="1"/>
+        </w:numPr>
+        <w:ind w:left="720" w:hanging="360"/>
+        <w:rPr>
+          <w:u w:val="none"/>
+        </w:rPr>
+      </w:pPr>
+      <w:r>
+        <w:rPr>
+          <w:rtl w:val="0"/>
+        </w:rPr>
+        <w:t xml:space="preserve">Course name is displayed as the header in the general description card</w:t>
+      </w:r>
+    </w:p>
+    <w:p>
+      <w:pPr>
+        <w:numPr>
+          <w:ilvl w:val="1"/>
+          <w:numId w:val="1"/>
+        </w:numPr>
+        <w:ind w:left="1440" w:hanging="360"/>
+        <w:rPr>
+          <w:u w:val="none"/>
+        </w:rPr>
+      </w:pPr>
+      <w:r>
+        <w:rPr>
+          <w:rtl w:val="0"/>
+        </w:rPr>
+        <w:t xml:space="preserve">Expected result</w:t>
+      </w:r>
+    </w:p>
+    <w:p>
+      <w:pPr>
+        <w:numPr>
+          <w:ilvl w:val="0"/>
+          <w:numId w:val="1"/>
+        </w:numPr>
+        <w:ind w:left="720" w:hanging="360"/>
+        <w:rPr>
           <w:highlight w:val="yellow"/>
         </w:rPr>
       </w:pPr>
@@ -1180,6 +1562,42 @@
     </w:p>
     <w:p>
       <w:pPr>
+        <w:numPr>
+          <w:ilvl w:val="0"/>
+          <w:numId w:val="1"/>
+        </w:numPr>
+        <w:ind w:left="720" w:hanging="360"/>
+        <w:rPr>
+          <w:u w:val="none"/>
+        </w:rPr>
+      </w:pPr>
+      <w:r>
+        <w:rPr>
+          <w:rtl w:val="0"/>
+        </w:rPr>
+        <w:t xml:space="preserve">Clicking edit on another tile while another is currently in edit mode</w:t>
+      </w:r>
+    </w:p>
+    <w:p>
+      <w:pPr>
+        <w:numPr>
+          <w:ilvl w:val="1"/>
+          <w:numId w:val="1"/>
+        </w:numPr>
+        <w:ind w:left="1440" w:hanging="360"/>
+        <w:rPr>
+          <w:u w:val="none"/>
+        </w:rPr>
+      </w:pPr>
+      <w:r>
+        <w:rPr>
+          <w:rtl w:val="0"/>
+        </w:rPr>
+        <w:t xml:space="preserve">The tab switches to edit and the old one switches to read only - expected result</w:t>
+      </w:r>
+    </w:p>
+    <w:p>
+      <w:pPr>
         <w:ind w:left="0" w:firstLine="0"/>
         <w:rPr>
           <w:u w:val="single"/>
@@ -1190,7 +1608,7 @@
           <w:u w:val="single"/>
           <w:rtl w:val="0"/>
         </w:rPr>
-        <w:t xml:space="preserve">Geofencing</w:t>
+        <w:t xml:space="preserve">Geofencing (in Course Overview)</w:t>
       </w:r>
     </w:p>
     <w:p>
@@ -1375,6 +1793,78 @@
     </w:p>
     <w:p>
       <w:pPr>
+        <w:numPr>
+          <w:ilvl w:val="0"/>
+          <w:numId w:val="1"/>
+        </w:numPr>
+        <w:ind w:left="720" w:hanging="360"/>
+        <w:rPr>
+          <w:u w:val="none"/>
+        </w:rPr>
+      </w:pPr>
+      <w:r>
+        <w:rPr>
+          <w:rtl w:val="0"/>
+        </w:rPr>
+        <w:t xml:space="preserve">When geofencing is not complete the field in the general tile in the hole reads ‘Not Complete’ in red</w:t>
+      </w:r>
+    </w:p>
+    <w:p>
+      <w:pPr>
+        <w:numPr>
+          <w:ilvl w:val="1"/>
+          <w:numId w:val="1"/>
+        </w:numPr>
+        <w:ind w:left="1440" w:hanging="360"/>
+        <w:rPr>
+          <w:u w:val="none"/>
+        </w:rPr>
+      </w:pPr>
+      <w:r>
+        <w:rPr>
+          <w:rtl w:val="0"/>
+        </w:rPr>
+        <w:t xml:space="preserve">Expected result</w:t>
+      </w:r>
+    </w:p>
+    <w:p>
+      <w:pPr>
+        <w:numPr>
+          <w:ilvl w:val="0"/>
+          <w:numId w:val="1"/>
+        </w:numPr>
+        <w:ind w:left="720" w:hanging="360"/>
+        <w:rPr>
+          <w:u w:val="none"/>
+        </w:rPr>
+      </w:pPr>
+      <w:r>
+        <w:rPr>
+          <w:rtl w:val="0"/>
+        </w:rPr>
+        <w:t xml:space="preserve">When geofencing is complete for the hole the field in the general tab reads ‘Complete’ in green</w:t>
+      </w:r>
+    </w:p>
+    <w:p>
+      <w:pPr>
+        <w:numPr>
+          <w:ilvl w:val="1"/>
+          <w:numId w:val="1"/>
+        </w:numPr>
+        <w:ind w:left="1440" w:hanging="360"/>
+        <w:rPr>
+          <w:u w:val="none"/>
+        </w:rPr>
+      </w:pPr>
+      <w:r>
+        <w:rPr>
+          <w:rtl w:val="0"/>
+        </w:rPr>
+        <w:t xml:space="preserve">Expected result</w:t>
+      </w:r>
+    </w:p>
+    <w:p>
+      <w:pPr>
         <w:ind w:left="0" w:firstLine="0"/>
         <w:rPr>
           <w:u w:val="single"/>
@@ -1563,6 +2053,126 @@
         <w:rPr>
           <w:rtl w:val="0"/>
         </w:rPr>
+        <w:t xml:space="preserve">Clicking expand all with 5 tabs expanded</w:t>
+      </w:r>
+    </w:p>
+    <w:p>
+      <w:pPr>
+        <w:numPr>
+          <w:ilvl w:val="1"/>
+          <w:numId w:val="3"/>
+        </w:numPr>
+        <w:ind w:left="1440" w:hanging="360"/>
+      </w:pPr>
+      <w:r>
+        <w:rPr>
+          <w:rtl w:val="0"/>
+        </w:rPr>
+        <w:t xml:space="preserve">All accordions expanded - expected result</w:t>
+      </w:r>
+    </w:p>
+    <w:p>
+      <w:pPr>
+        <w:numPr>
+          <w:ilvl w:val="0"/>
+          <w:numId w:val="3"/>
+        </w:numPr>
+        <w:ind w:left="720" w:hanging="360"/>
+      </w:pPr>
+      <w:r>
+        <w:rPr>
+          <w:rtl w:val="0"/>
+        </w:rPr>
+        <w:t xml:space="preserve">Clicking expand all with 6 tabs expanded</w:t>
+      </w:r>
+    </w:p>
+    <w:p>
+      <w:pPr>
+        <w:numPr>
+          <w:ilvl w:val="1"/>
+          <w:numId w:val="3"/>
+        </w:numPr>
+        <w:ind w:left="1440" w:hanging="360"/>
+      </w:pPr>
+      <w:r>
+        <w:rPr>
+          <w:rtl w:val="0"/>
+        </w:rPr>
+        <w:t xml:space="preserve">All accordions expanded - expected result</w:t>
+      </w:r>
+    </w:p>
+    <w:p>
+      <w:pPr>
+        <w:numPr>
+          <w:ilvl w:val="0"/>
+          <w:numId w:val="3"/>
+        </w:numPr>
+        <w:ind w:left="720" w:hanging="360"/>
+      </w:pPr>
+      <w:r>
+        <w:rPr>
+          <w:rtl w:val="0"/>
+        </w:rPr>
+        <w:t xml:space="preserve">Clicking expand all with 7 tabs expanded</w:t>
+      </w:r>
+    </w:p>
+    <w:p>
+      <w:pPr>
+        <w:numPr>
+          <w:ilvl w:val="1"/>
+          <w:numId w:val="3"/>
+        </w:numPr>
+        <w:ind w:left="1440" w:hanging="360"/>
+      </w:pPr>
+      <w:r>
+        <w:rPr>
+          <w:rtl w:val="0"/>
+        </w:rPr>
+        <w:t xml:space="preserve">All accordions expanded - expected result</w:t>
+      </w:r>
+    </w:p>
+    <w:p>
+      <w:pPr>
+        <w:numPr>
+          <w:ilvl w:val="0"/>
+          <w:numId w:val="3"/>
+        </w:numPr>
+        <w:ind w:left="720" w:hanging="360"/>
+      </w:pPr>
+      <w:r>
+        <w:rPr>
+          <w:rtl w:val="0"/>
+        </w:rPr>
+        <w:t xml:space="preserve">Clicking expand all with 8 tabs expanded</w:t>
+      </w:r>
+    </w:p>
+    <w:p>
+      <w:pPr>
+        <w:numPr>
+          <w:ilvl w:val="1"/>
+          <w:numId w:val="3"/>
+        </w:numPr>
+        <w:ind w:left="1440" w:hanging="360"/>
+      </w:pPr>
+      <w:r>
+        <w:rPr>
+          <w:rtl w:val="0"/>
+        </w:rPr>
+        <w:t xml:space="preserve">All accordions expanded - expected result</w:t>
+      </w:r>
+    </w:p>
+    <w:p>
+      <w:pPr>
+        <w:numPr>
+          <w:ilvl w:val="0"/>
+          <w:numId w:val="3"/>
+        </w:numPr>
+        <w:ind w:left="720" w:hanging="360"/>
+      </w:pPr>
+      <w:r>
+        <w:rPr>
+          <w:rtl w:val="0"/>
+        </w:rPr>
         <w:t xml:space="preserve">Clicking collapse all with all accordions expanded</w:t>
       </w:r>
     </w:p>
@@ -1708,15 +2318,261 @@
           <w:numId w:val="3"/>
         </w:numPr>
         <w:ind w:left="720" w:hanging="360"/>
-        <w:rPr>
-          <w:u w:val="none"/>
-        </w:rPr>
-      </w:pPr>
-      <w:r>
-        <w:rPr>
-          <w:rtl w:val="0"/>
-        </w:rPr>
-        <w:t xml:space="preserve">Clicking ‘Download GPTM Mobile’ button with the ‘Download the Mobile App expanded’</w:t>
+      </w:pPr>
+      <w:r>
+        <w:rPr>
+          <w:rtl w:val="0"/>
+        </w:rPr>
+        <w:t xml:space="preserve">Clicking collapse all with 5 tabs collapsed</w:t>
+      </w:r>
+    </w:p>
+    <w:p>
+      <w:pPr>
+        <w:numPr>
+          <w:ilvl w:val="1"/>
+          <w:numId w:val="3"/>
+        </w:numPr>
+        <w:ind w:left="1440" w:hanging="360"/>
+      </w:pPr>
+      <w:r>
+        <w:rPr>
+          <w:rtl w:val="0"/>
+        </w:rPr>
+        <w:t xml:space="preserve">All accordions collapse - expected result</w:t>
+      </w:r>
+    </w:p>
+    <w:p>
+      <w:pPr>
+        <w:numPr>
+          <w:ilvl w:val="0"/>
+          <w:numId w:val="3"/>
+        </w:numPr>
+        <w:ind w:left="720" w:hanging="360"/>
+      </w:pPr>
+      <w:r>
+        <w:rPr>
+          <w:rtl w:val="0"/>
+        </w:rPr>
+        <w:t xml:space="preserve">Clicking collapse all with 6 tabs collapsed</w:t>
+      </w:r>
+    </w:p>
+    <w:p>
+      <w:pPr>
+        <w:numPr>
+          <w:ilvl w:val="1"/>
+          <w:numId w:val="3"/>
+        </w:numPr>
+        <w:ind w:left="1440" w:hanging="360"/>
+      </w:pPr>
+      <w:r>
+        <w:rPr>
+          <w:rtl w:val="0"/>
+        </w:rPr>
+        <w:t xml:space="preserve">All accordions collapse - expected result</w:t>
+      </w:r>
+    </w:p>
+    <w:p>
+      <w:pPr>
+        <w:numPr>
+          <w:ilvl w:val="0"/>
+          <w:numId w:val="3"/>
+        </w:numPr>
+        <w:ind w:left="720" w:hanging="360"/>
+      </w:pPr>
+      <w:r>
+        <w:rPr>
+          <w:rtl w:val="0"/>
+        </w:rPr>
+        <w:t xml:space="preserve">Clicking collapse all with 7 tabs collapsed</w:t>
+      </w:r>
+    </w:p>
+    <w:p>
+      <w:pPr>
+        <w:numPr>
+          <w:ilvl w:val="1"/>
+          <w:numId w:val="3"/>
+        </w:numPr>
+        <w:ind w:left="1440" w:hanging="360"/>
+      </w:pPr>
+      <w:r>
+        <w:rPr>
+          <w:rtl w:val="0"/>
+        </w:rPr>
+        <w:t xml:space="preserve">All accordions collapse - expected result</w:t>
+      </w:r>
+    </w:p>
+    <w:p>
+      <w:pPr>
+        <w:numPr>
+          <w:ilvl w:val="0"/>
+          <w:numId w:val="3"/>
+        </w:numPr>
+        <w:ind w:left="720" w:hanging="360"/>
+      </w:pPr>
+      <w:r>
+        <w:rPr>
+          <w:rtl w:val="0"/>
+        </w:rPr>
+        <w:t xml:space="preserve">Clicking collapse all with 8 tabs collapsed</w:t>
+      </w:r>
+    </w:p>
+    <w:p>
+      <w:pPr>
+        <w:numPr>
+          <w:ilvl w:val="1"/>
+          <w:numId w:val="3"/>
+        </w:numPr>
+        <w:ind w:left="1440" w:hanging="360"/>
+      </w:pPr>
+      <w:r>
+        <w:rPr>
+          <w:rtl w:val="0"/>
+        </w:rPr>
+        <w:t xml:space="preserve">All accordions collapse - expected result</w:t>
+      </w:r>
+    </w:p>
+    <w:p>
+      <w:pPr>
+        <w:numPr>
+          <w:ilvl w:val="0"/>
+          <w:numId w:val="3"/>
+        </w:numPr>
+        <w:ind w:left="720" w:hanging="360"/>
+        <w:rPr>
+          <w:u w:val="none"/>
+        </w:rPr>
+      </w:pPr>
+      <w:r>
+        <w:rPr>
+          <w:rtl w:val="0"/>
+        </w:rPr>
+        <w:t xml:space="preserve">Clicking ‘Change email’ with ‘Change your account’s email address’ expanded</w:t>
+      </w:r>
+    </w:p>
+    <w:p>
+      <w:pPr>
+        <w:numPr>
+          <w:ilvl w:val="1"/>
+          <w:numId w:val="3"/>
+        </w:numPr>
+        <w:ind w:left="1440" w:hanging="360"/>
+        <w:rPr>
+          <w:u w:val="none"/>
+        </w:rPr>
+      </w:pPr>
+      <w:r>
+        <w:rPr>
+          <w:rtl w:val="0"/>
+        </w:rPr>
+        <w:t xml:space="preserve">If blank validation error and no change - expected result</w:t>
+      </w:r>
+    </w:p>
+    <w:p>
+      <w:pPr>
+        <w:numPr>
+          <w:ilvl w:val="1"/>
+          <w:numId w:val="3"/>
+        </w:numPr>
+        <w:ind w:left="1440" w:hanging="360"/>
+        <w:rPr>
+          <w:u w:val="none"/>
+        </w:rPr>
+      </w:pPr>
+      <w:r>
+        <w:rPr>
+          <w:rtl w:val="0"/>
+        </w:rPr>
+        <w:t xml:space="preserve">If not blank but not in an email format - no change - expected result</w:t>
+      </w:r>
+    </w:p>
+    <w:p>
+      <w:pPr>
+        <w:numPr>
+          <w:ilvl w:val="1"/>
+          <w:numId w:val="3"/>
+        </w:numPr>
+        <w:ind w:left="1440" w:hanging="360"/>
+        <w:rPr>
+          <w:u w:val="none"/>
+        </w:rPr>
+      </w:pPr>
+      <w:r>
+        <w:rPr>
+          <w:rtl w:val="0"/>
+        </w:rPr>
+        <w:t xml:space="preserve">If in a correct email format</w:t>
+      </w:r>
+    </w:p>
+    <w:p>
+      <w:pPr>
+        <w:numPr>
+          <w:ilvl w:val="2"/>
+          <w:numId w:val="3"/>
+        </w:numPr>
+        <w:ind w:left="2160" w:hanging="360"/>
+        <w:rPr>
+          <w:u w:val="none"/>
+        </w:rPr>
+      </w:pPr>
+      <w:r>
+        <w:rPr>
+          <w:rtl w:val="0"/>
+        </w:rPr>
+        <w:t xml:space="preserve">Buttons change to confirm and cancel - expected result</w:t>
+      </w:r>
+    </w:p>
+    <w:p>
+      <w:pPr>
+        <w:numPr>
+          <w:ilvl w:val="3"/>
+          <w:numId w:val="3"/>
+        </w:numPr>
+        <w:ind w:left="2880" w:hanging="360"/>
+        <w:rPr>
+          <w:u w:val="none"/>
+        </w:rPr>
+      </w:pPr>
+      <w:r>
+        <w:rPr>
+          <w:rtl w:val="0"/>
+        </w:rPr>
+        <w:t xml:space="preserve">If cancel is pressed it switches button back to the original - expected result</w:t>
+      </w:r>
+    </w:p>
+    <w:p>
+      <w:pPr>
+        <w:numPr>
+          <w:ilvl w:val="3"/>
+          <w:numId w:val="3"/>
+        </w:numPr>
+        <w:ind w:left="2880" w:hanging="360"/>
+        <w:rPr>
+          <w:u w:val="none"/>
+        </w:rPr>
+      </w:pPr>
+      <w:r>
+        <w:rPr>
+          <w:rtl w:val="0"/>
+        </w:rPr>
+        <w:t xml:space="preserve">If confirm is pressed it gives a confirmation message that the email is sent and explains that they won’t be able to log in again until the new email has been verified -  expected result</w:t>
+      </w:r>
+    </w:p>
+    <w:p>
+      <w:pPr>
+        <w:numPr>
+          <w:ilvl w:val="0"/>
+          <w:numId w:val="3"/>
+        </w:numPr>
+        <w:ind w:left="720" w:hanging="360"/>
+        <w:rPr>
+          <w:u w:val="none"/>
+        </w:rPr>
+      </w:pPr>
+      <w:r>
+        <w:rPr>
+          <w:rtl w:val="0"/>
+        </w:rPr>
+        <w:t xml:space="preserve">Clicking ‘Google Play’ hyperlink with the ‘Download the Mobile App’ expanded</w:t>
       </w:r>
     </w:p>
     <w:p>
@@ -1735,6 +2591,36 @@
           <w:rtl w:val="0"/>
         </w:rPr>
         <w:t xml:space="preserve">Reroutes to the Google Play App Store in a new tab - expected result</w:t>
+      </w:r>
+    </w:p>
+    <w:p>
+      <w:pPr>
+        <w:numPr>
+          <w:ilvl w:val="0"/>
+          <w:numId w:val="3"/>
+        </w:numPr>
+        <w:ind w:left="720" w:hanging="360"/>
+      </w:pPr>
+      <w:r>
+        <w:rPr>
+          <w:rtl w:val="0"/>
+        </w:rPr>
+        <w:t xml:space="preserve">Clicking ‘email’ hyperlink with the ‘Contact us’’ expanded</w:t>
+      </w:r>
+    </w:p>
+    <w:p>
+      <w:pPr>
+        <w:numPr>
+          <w:ilvl w:val="1"/>
+          <w:numId w:val="3"/>
+        </w:numPr>
+        <w:ind w:left="1440" w:hanging="360"/>
+      </w:pPr>
+      <w:r>
+        <w:rPr>
+          <w:rtl w:val="0"/>
+        </w:rPr>
+        <w:t xml:space="preserve">Reroutes to an email draft in a new tab - expected result</w:t>
       </w:r>
     </w:p>
     <w:sectPr>

</xml_diff>